<commit_message>
actualizare documente - versiunea 2
</commit_message>
<xml_diff>
--- a/Project_Glossary.docx
+++ b/Project_Glossary.docx
@@ -1,27 +1,22 @@
 
 <file path=word/document.xml><?xml version="1.0" encoding="utf-8"?>
-<w:document xmlns:ve="http://schemas.openxmlformats.org/markup-compatibility/2006" xmlns:o="urn:schemas-microsoft-com:office:office" xmlns:r="http://schemas.openxmlformats.org/officeDocument/2006/relationships" xmlns:m="http://schemas.openxmlformats.org/officeDocument/2006/math" xmlns:v="urn:schemas-microsoft-com:vml" xmlns:wp="http://schemas.openxmlformats.org/drawingml/2006/wordprocessingDrawing" xmlns:w10="urn:schemas-microsoft-com:office:word" xmlns:w="http://schemas.openxmlformats.org/wordprocessingml/2006/main" xmlns:wne="http://schemas.microsoft.com/office/word/2006/wordml">
+<w:document xmlns:wpc="http://schemas.microsoft.com/office/word/2010/wordprocessingCanvas" xmlns:cx="http://schemas.microsoft.com/office/drawing/2014/chartex" xmlns:cx1="http://schemas.microsoft.com/office/drawing/2015/9/8/chartex" xmlns:cx2="http://schemas.microsoft.com/office/drawing/2015/10/21/chartex" xmlns:cx3="http://schemas.microsoft.com/office/drawing/2016/5/9/chartex" xmlns:cx4="http://schemas.microsoft.com/office/drawing/2016/5/10/chartex" xmlns:cx5="http://schemas.microsoft.com/office/drawing/2016/5/11/chartex" xmlns:cx6="http://schemas.microsoft.com/office/drawing/2016/5/12/chartex" xmlns:cx7="http://schemas.microsoft.com/office/drawing/2016/5/13/chartex" xmlns:cx8="http://schemas.microsoft.com/office/drawing/2016/5/14/chartex" xmlns:mc="http://schemas.openxmlformats.org/markup-compatibility/2006" xmlns:aink="http://schemas.microsoft.com/office/drawing/2016/ink" xmlns:am3d="http://schemas.microsoft.com/office/drawing/2017/model3d" xmlns:o="urn:schemas-microsoft-com:office:office" xmlns:oel="http://schemas.microsoft.com/office/2019/extlst" xmlns:r="http://schemas.openxmlformats.org/officeDocument/2006/relationships" xmlns:m="http://schemas.openxmlformats.org/officeDocument/2006/math" xmlns:v="urn:schemas-microsoft-com:vml" xmlns:wp14="http://schemas.microsoft.com/office/word/2010/wordprocessingDrawing" xmlns:wp="http://schemas.openxmlformats.org/drawingml/2006/wordprocessingDrawing" xmlns:w10="urn:schemas-microsoft-com:office:word" xmlns:w="http://schemas.openxmlformats.org/wordprocessingml/2006/main" xmlns:w14="http://schemas.microsoft.com/office/word/2010/wordml" xmlns:w15="http://schemas.microsoft.com/office/word/2012/wordml" xmlns:w16cex="http://schemas.microsoft.com/office/word/2018/wordml/cex" xmlns:w16cid="http://schemas.microsoft.com/office/word/2016/wordml/cid" xmlns:w16="http://schemas.microsoft.com/office/word/2018/wordml" xmlns:w16sdtdh="http://schemas.microsoft.com/office/word/2020/wordml/sdtdatahash" xmlns:w16se="http://schemas.microsoft.com/office/word/2015/wordml/symex" xmlns:wpg="http://schemas.microsoft.com/office/word/2010/wordprocessingGroup" xmlns:wpi="http://schemas.microsoft.com/office/word/2010/wordprocessingInk" xmlns:wne="http://schemas.microsoft.com/office/word/2006/wordml" xmlns:wps="http://schemas.microsoft.com/office/word/2010/wordprocessingShape" mc:Ignorable="w14 w15 w16se w16cid w16 w16cex w16sdtdh wp14">
   <w:body>
     <w:p>
       <w:pPr>
-        <w:pStyle w:val="Title"/>
+        <w:pStyle w:val="Titlu"/>
         <w:jc w:val="right"/>
         <w:rPr>
           <w:rFonts w:ascii="Times New Roman" w:hAnsi="Times New Roman"/>
         </w:rPr>
       </w:pPr>
-      <w:fldSimple w:instr=" SUBJECT  \* MERGEFORMAT ">
-        <w:r>
-          <w:rPr>
-            <w:rFonts w:ascii="Times New Roman" w:hAnsi="Times New Roman"/>
-          </w:rPr>
-          <w:t>&lt;Project Name&gt;</w:t>
-        </w:r>
-      </w:fldSimple>
+      <w:r>
+        <w:t>Pet Shop and Pet Rescue Center</w:t>
+      </w:r>
     </w:p>
     <w:p>
       <w:pPr>
-        <w:pStyle w:val="Title"/>
+        <w:pStyle w:val="Titlu"/>
         <w:jc w:val="right"/>
         <w:rPr>
           <w:rFonts w:ascii="Times New Roman" w:hAnsi="Times New Roman"/>
@@ -36,7 +31,7 @@
     </w:p>
     <w:p>
       <w:pPr>
-        <w:pStyle w:val="Title"/>
+        <w:pStyle w:val="Titlu"/>
         <w:jc w:val="right"/>
         <w:rPr>
           <w:rFonts w:ascii="Times New Roman" w:hAnsi="Times New Roman"/>
@@ -45,7 +40,7 @@
     </w:p>
     <w:p>
       <w:pPr>
-        <w:pStyle w:val="Title"/>
+        <w:pStyle w:val="Titlu"/>
         <w:jc w:val="right"/>
         <w:rPr>
           <w:rFonts w:ascii="Times New Roman" w:hAnsi="Times New Roman"/>
@@ -62,7 +57,7 @@
     </w:p>
     <w:p>
       <w:pPr>
-        <w:pStyle w:val="Title"/>
+        <w:pStyle w:val="Titlu"/>
         <w:rPr>
           <w:rFonts w:ascii="Times New Roman" w:hAnsi="Times New Roman"/>
           <w:sz w:val="28"/>
@@ -83,7 +78,7 @@
     </w:p>
     <w:p>
       <w:pPr>
-        <w:pStyle w:val="Title"/>
+        <w:pStyle w:val="Titlu"/>
         <w:rPr>
           <w:rFonts w:ascii="Times New Roman" w:hAnsi="Times New Roman"/>
         </w:rPr>
@@ -108,7 +103,7 @@
           <w:insideV w:val="single" w:sz="6" w:space="0" w:color="auto"/>
         </w:tblBorders>
         <w:tblLayout w:type="fixed"/>
-        <w:tblLook w:val="0000"/>
+        <w:tblLook w:val="0000" w:firstRow="0" w:lastRow="0" w:firstColumn="0" w:lastColumn="0" w:noHBand="0" w:noVBand="0"/>
       </w:tblPr>
       <w:tblGrid>
         <w:gridCol w:w="2304"/>
@@ -208,7 +203,7 @@
               <w:pStyle w:val="Tabletext"/>
             </w:pPr>
             <w:r>
-              <w:t>&lt;dd/mmm/yy&gt;</w:t>
+              <w:t>26/03/2023</w:t>
             </w:r>
           </w:p>
         </w:tc>
@@ -221,7 +216,7 @@
               <w:pStyle w:val="Tabletext"/>
             </w:pPr>
             <w:r>
-              <w:t>&lt;x.x&gt;</w:t>
+              <w:t>1.0</w:t>
             </w:r>
           </w:p>
         </w:tc>
@@ -234,7 +229,7 @@
               <w:pStyle w:val="Tabletext"/>
             </w:pPr>
             <w:r>
-              <w:t>&lt;details&gt;</w:t>
+              <w:t>Creare document</w:t>
             </w:r>
           </w:p>
         </w:tc>
@@ -247,7 +242,7 @@
               <w:pStyle w:val="Tabletext"/>
             </w:pPr>
             <w:r>
-              <w:t>&lt;name&gt;</w:t>
+              <w:t>Denisa-Maria Herlea</w:t>
             </w:r>
           </w:p>
         </w:tc>
@@ -382,7 +377,7 @@
     <w:p/>
     <w:p>
       <w:pPr>
-        <w:pStyle w:val="Title"/>
+        <w:pStyle w:val="Titlu"/>
         <w:rPr>
           <w:rFonts w:ascii="Times New Roman" w:hAnsi="Times New Roman"/>
         </w:rPr>
@@ -403,12 +398,11 @@
     </w:p>
     <w:p>
       <w:pPr>
-        <w:pStyle w:val="TOC1"/>
+        <w:pStyle w:val="Cuprins1"/>
         <w:tabs>
           <w:tab w:val="left" w:pos="432"/>
         </w:tabs>
         <w:rPr>
-          <w:rFonts w:eastAsiaTheme="minorEastAsia"/>
           <w:noProof/>
           <w:sz w:val="22"/>
           <w:szCs w:val="22"/>
@@ -431,7 +425,6 @@
       </w:r>
       <w:r>
         <w:rPr>
-          <w:rFonts w:eastAsiaTheme="minorEastAsia"/>
           <w:noProof/>
           <w:sz w:val="22"/>
           <w:szCs w:val="22"/>
@@ -488,12 +481,11 @@
     </w:p>
     <w:p>
       <w:pPr>
-        <w:pStyle w:val="TOC1"/>
+        <w:pStyle w:val="Cuprins1"/>
         <w:tabs>
           <w:tab w:val="left" w:pos="432"/>
         </w:tabs>
         <w:rPr>
-          <w:rFonts w:eastAsiaTheme="minorEastAsia"/>
           <w:noProof/>
           <w:sz w:val="22"/>
           <w:szCs w:val="22"/>
@@ -507,7 +499,6 @@
       </w:r>
       <w:r>
         <w:rPr>
-          <w:rFonts w:eastAsiaTheme="minorEastAsia"/>
           <w:noProof/>
           <w:sz w:val="22"/>
           <w:szCs w:val="22"/>
@@ -564,7 +555,7 @@
     </w:p>
     <w:p>
       <w:pPr>
-        <w:pStyle w:val="Title"/>
+        <w:pStyle w:val="Titlu"/>
         <w:rPr>
           <w:rFonts w:ascii="Times New Roman" w:hAnsi="Times New Roman"/>
         </w:rPr>
@@ -591,16 +582,16 @@
     </w:p>
     <w:p>
       <w:pPr>
-        <w:pStyle w:val="Heading1"/>
+        <w:pStyle w:val="Titlu1"/>
         <w:rPr>
           <w:rFonts w:ascii="Times New Roman" w:hAnsi="Times New Roman"/>
         </w:rPr>
       </w:pPr>
       <w:bookmarkStart w:id="0" w:name="_Toc456598586"/>
       <w:bookmarkStart w:id="1" w:name="_Toc456600917"/>
-      <w:bookmarkStart w:id="2" w:name="_Toc436203377"/>
-      <w:bookmarkStart w:id="3" w:name="_Toc452813577"/>
-      <w:bookmarkStart w:id="4" w:name="_Toc254949441"/>
+      <w:bookmarkStart w:id="2" w:name="_Toc254949441"/>
+      <w:bookmarkStart w:id="3" w:name="_Toc436203377"/>
+      <w:bookmarkStart w:id="4" w:name="_Toc452813577"/>
       <w:r>
         <w:rPr>
           <w:rFonts w:ascii="Times New Roman" w:hAnsi="Times New Roman"/>
@@ -609,71 +600,39 @@
       </w:r>
       <w:bookmarkEnd w:id="0"/>
       <w:bookmarkEnd w:id="1"/>
-      <w:bookmarkEnd w:id="4"/>
+      <w:bookmarkEnd w:id="2"/>
     </w:p>
+    <w:p/>
     <w:p>
       <w:pPr>
-        <w:pStyle w:val="InfoBlue"/>
+        <w:ind w:firstLine="720"/>
       </w:pPr>
       <w:r>
-        <w:t xml:space="preserve">[The introduction of the </w:t>
+        <w:t>Această documentație a glosarului oferă o listă de termeni și definiții relevante pentru proiectul dezvoltat. Acești termeni sunt importanți pentru a asigura o înțelegere clară și precisă a conceptelor și tehnologiilor implicate în proiect. Scopul acestui document este de a asigura o utilizare coerentă și corectă a terminologiei specifice proiectului, atât pentru membrii echipei cât și pentru ceilalți stakeholderi implicați</w:t>
       </w:r>
       <w:r>
-        <w:rPr>
-          <w:b/>
-          <w:bCs/>
+        <w:t>.</w:t>
+      </w:r>
+    </w:p>
+    <w:p/>
+    <w:p>
+      <w:pPr>
+        <w:pStyle w:val="Titlu1"/>
+        <w:rPr>
+          <w:rFonts w:ascii="Times New Roman" w:hAnsi="Times New Roman"/>
+        </w:rPr>
+      </w:pPr>
+      <w:bookmarkStart w:id="5" w:name="_Toc254949442"/>
+      <w:bookmarkEnd w:id="3"/>
+      <w:bookmarkEnd w:id="4"/>
+      <w:r>
+        <w:rPr>
+          <w:rFonts w:ascii="Times New Roman" w:hAnsi="Times New Roman"/>
         </w:rPr>
         <w:t>Glossary</w:t>
       </w:r>
-      <w:r>
-        <w:rPr>
-          <w:b/>
-          <w:bCs/>
-        </w:rPr>
-        <w:t xml:space="preserve"> </w:t>
-      </w:r>
-      <w:r>
-        <w:t>document provides an overview of the entire document.</w:t>
-      </w:r>
-      <w:r>
-        <w:t>]</w:t>
-      </w:r>
-    </w:p>
-    <w:p>
-      <w:pPr>
-        <w:pStyle w:val="Heading1"/>
-        <w:rPr>
-          <w:rFonts w:ascii="Times New Roman" w:hAnsi="Times New Roman"/>
-        </w:rPr>
-      </w:pPr>
-      <w:bookmarkStart w:id="5" w:name="_Toc254949442"/>
-      <w:bookmarkEnd w:id="2"/>
-      <w:bookmarkEnd w:id="3"/>
-      <w:r>
-        <w:rPr>
-          <w:rFonts w:ascii="Times New Roman" w:hAnsi="Times New Roman"/>
-        </w:rPr>
-        <w:t>Glossary</w:t>
-      </w:r>
+      <w:bookmarkStart w:id="6" w:name="_Toc436203381"/>
       <w:bookmarkEnd w:id="5"/>
-    </w:p>
-    <w:p>
-      <w:pPr>
-        <w:pStyle w:val="InfoBlue"/>
-      </w:pPr>
-      <w:bookmarkStart w:id="6" w:name="_Toc436203381"/>
-      <w:r>
-        <w:t xml:space="preserve"> </w:t>
-      </w:r>
-      <w:r>
-        <w:t xml:space="preserve">[Present </w:t>
-      </w:r>
-      <w:r>
-        <w:t>the noteworthy terms and their definition, format and validation rules if appropriate</w:t>
-      </w:r>
-      <w:r>
-        <w:t>.]</w:t>
-      </w:r>
     </w:p>
     <w:tbl>
       <w:tblPr>
@@ -688,7 +647,7 @@
           <w:insideV w:val="single" w:sz="6" w:space="0" w:color="000000"/>
         </w:tblBorders>
         <w:tblLayout w:type="fixed"/>
-        <w:tblLook w:val="00BF"/>
+        <w:tblLook w:val="00BF" w:firstRow="1" w:lastRow="0" w:firstColumn="1" w:lastColumn="0" w:noHBand="0" w:noVBand="0"/>
       </w:tblPr>
       <w:tblGrid>
         <w:gridCol w:w="2258"/>
@@ -707,7 +666,7 @@
           </w:tcPr>
           <w:p>
             <w:pPr>
-              <w:pStyle w:val="BodyText"/>
+              <w:pStyle w:val="Corptext"/>
               <w:ind w:left="0"/>
               <w:rPr>
                 <w:b/>
@@ -728,7 +687,7 @@
           </w:tcPr>
           <w:p>
             <w:pPr>
-              <w:pStyle w:val="BodyText"/>
+              <w:pStyle w:val="Corptext"/>
               <w:ind w:left="0"/>
               <w:rPr>
                 <w:b/>
@@ -749,7 +708,7 @@
           </w:tcPr>
           <w:p>
             <w:pPr>
-              <w:pStyle w:val="BodyText"/>
+              <w:pStyle w:val="Corptext"/>
               <w:ind w:left="0"/>
               <w:rPr>
                 <w:b/>
@@ -770,7 +729,7 @@
           </w:tcPr>
           <w:p>
             <w:pPr>
-              <w:pStyle w:val="BodyText"/>
+              <w:pStyle w:val="Corptext"/>
               <w:ind w:left="0"/>
               <w:rPr>
                 <w:b/>
@@ -796,11 +755,280 @@
           <w:p>
             <w:pPr>
               <w:pStyle w:val="InfoBlue"/>
+            </w:pPr>
+            <w:r>
+              <w:t>Python</w:t>
+            </w:r>
+          </w:p>
+        </w:tc>
+        <w:tc>
+          <w:tcPr>
+            <w:tcW w:w="3232" w:type="dxa"/>
+          </w:tcPr>
+          <w:p>
+            <w:pPr>
+              <w:pStyle w:val="InfoBlue"/>
+            </w:pPr>
+            <w:r>
+              <w:t>A high-level programming language designed to be easy to read and write, emphasizing readability and simplicity. It is widely used in web development, scientific computing, data analysis, artificial intelligence, and other fields.</w:t>
+            </w:r>
+          </w:p>
+        </w:tc>
+        <w:tc>
+          <w:tcPr>
+            <w:tcW w:w="1890" w:type="dxa"/>
+          </w:tcPr>
+          <w:p>
+            <w:pPr>
+              <w:pStyle w:val="InfoBlue"/>
+            </w:pPr>
+            <w:r>
+              <w:t>-</w:t>
+            </w:r>
+          </w:p>
+        </w:tc>
+        <w:tc>
+          <w:tcPr>
+            <w:tcW w:w="3420" w:type="dxa"/>
+          </w:tcPr>
+          <w:p>
+            <w:pPr>
+              <w:pStyle w:val="InfoBlue"/>
+            </w:pPr>
+            <w:r>
+              <w:t>-</w:t>
+            </w:r>
+          </w:p>
+          <w:p>
+            <w:pPr>
+              <w:pStyle w:val="Corptext"/>
               <w:rPr>
-                <w:i w:val="0"/>
-                <w:color w:val="000000" w:themeColor="text1"/>
+                <w:iCs/>
               </w:rPr>
             </w:pPr>
+          </w:p>
+          <w:p>
+            <w:pPr>
+              <w:pStyle w:val="Corptext"/>
+              <w:rPr>
+                <w:iCs/>
+              </w:rPr>
+            </w:pPr>
+          </w:p>
+          <w:p>
+            <w:pPr>
+              <w:pStyle w:val="Corptext"/>
+              <w:rPr>
+                <w:iCs/>
+              </w:rPr>
+            </w:pPr>
+          </w:p>
+          <w:p>
+            <w:pPr>
+              <w:pStyle w:val="Corptext"/>
+              <w:ind w:left="0"/>
+              <w:rPr>
+                <w:iCs/>
+              </w:rPr>
+            </w:pPr>
+          </w:p>
+        </w:tc>
+      </w:tr>
+      <w:tr>
+        <w:trPr>
+          <w:trHeight w:val="976"/>
+        </w:trPr>
+        <w:tc>
+          <w:tcPr>
+            <w:tcW w:w="2258" w:type="dxa"/>
+          </w:tcPr>
+          <w:p>
+            <w:pPr>
+              <w:pStyle w:val="InfoBlue"/>
+            </w:pPr>
+            <w:r>
+              <w:t>Django</w:t>
+            </w:r>
+          </w:p>
+        </w:tc>
+        <w:tc>
+          <w:tcPr>
+            <w:tcW w:w="3232" w:type="dxa"/>
+          </w:tcPr>
+          <w:p>
+            <w:pPr>
+              <w:pStyle w:val="InfoBlue"/>
+            </w:pPr>
+            <w:r>
+              <w:t>A high-level Python web framework that enables the rapid development of secure and maintainable websites.</w:t>
+            </w:r>
+          </w:p>
+        </w:tc>
+        <w:tc>
+          <w:tcPr>
+            <w:tcW w:w="1890" w:type="dxa"/>
+          </w:tcPr>
+          <w:p>
+            <w:pPr>
+              <w:pStyle w:val="InfoBlue"/>
+            </w:pPr>
+            <w:r>
+              <w:t>-</w:t>
+            </w:r>
+          </w:p>
+        </w:tc>
+        <w:tc>
+          <w:tcPr>
+            <w:tcW w:w="3420" w:type="dxa"/>
+          </w:tcPr>
+          <w:p>
+            <w:pPr>
+              <w:pStyle w:val="InfoBlue"/>
+            </w:pPr>
+            <w:r>
+              <w:t>-</w:t>
+            </w:r>
+          </w:p>
+        </w:tc>
+      </w:tr>
+      <w:tr>
+        <w:trPr>
+          <w:trHeight w:val="976"/>
+        </w:trPr>
+        <w:tc>
+          <w:tcPr>
+            <w:tcW w:w="2258" w:type="dxa"/>
+          </w:tcPr>
+          <w:p>
+            <w:pPr>
+              <w:pStyle w:val="InfoBlue"/>
+            </w:pPr>
+            <w:r>
+              <w:t>Pet shop</w:t>
+            </w:r>
+          </w:p>
+          <w:p>
+            <w:pPr>
+              <w:pStyle w:val="Corptext"/>
+              <w:ind w:left="0"/>
+              <w:rPr>
+                <w:iCs/>
+              </w:rPr>
+            </w:pPr>
+          </w:p>
+        </w:tc>
+        <w:tc>
+          <w:tcPr>
+            <w:tcW w:w="3232" w:type="dxa"/>
+          </w:tcPr>
+          <w:p>
+            <w:pPr>
+              <w:pStyle w:val="InfoBlue"/>
+            </w:pPr>
+            <w:r>
+              <w:t>A retail business that sells pets and pet-related products such as food, toys, accessories, and services such as grooming, training, and veterinary care.</w:t>
+            </w:r>
+          </w:p>
+        </w:tc>
+        <w:tc>
+          <w:tcPr>
+            <w:tcW w:w="1890" w:type="dxa"/>
+          </w:tcPr>
+          <w:p>
+            <w:pPr>
+              <w:pStyle w:val="InfoBlue"/>
+            </w:pPr>
+            <w:r>
+              <w:t>-</w:t>
+            </w:r>
+          </w:p>
+        </w:tc>
+        <w:tc>
+          <w:tcPr>
+            <w:tcW w:w="3420" w:type="dxa"/>
+          </w:tcPr>
+          <w:p>
+            <w:pPr>
+              <w:pStyle w:val="InfoBlue"/>
+            </w:pPr>
+            <w:r>
+              <w:t>-</w:t>
+            </w:r>
+          </w:p>
+        </w:tc>
+      </w:tr>
+      <w:tr>
+        <w:trPr>
+          <w:trHeight w:val="976"/>
+        </w:trPr>
+        <w:tc>
+          <w:tcPr>
+            <w:tcW w:w="2258" w:type="dxa"/>
+          </w:tcPr>
+          <w:p>
+            <w:pPr>
+              <w:pStyle w:val="InfoBlue"/>
+            </w:pPr>
+            <w:r>
+              <w:t>Cart</w:t>
+            </w:r>
+          </w:p>
+        </w:tc>
+        <w:tc>
+          <w:tcPr>
+            <w:tcW w:w="3232" w:type="dxa"/>
+          </w:tcPr>
+          <w:p>
+            <w:pPr>
+              <w:pStyle w:val="InfoBlue"/>
+            </w:pPr>
+            <w:r>
+              <w:t>An online shopping cart, also known as a basket or a bag, is a software application used by customers to collect items they want to purchase online.</w:t>
+            </w:r>
+          </w:p>
+        </w:tc>
+        <w:tc>
+          <w:tcPr>
+            <w:tcW w:w="1890" w:type="dxa"/>
+          </w:tcPr>
+          <w:p>
+            <w:pPr>
+              <w:pStyle w:val="InfoBlue"/>
+            </w:pPr>
+            <w:r>
+              <w:t>-</w:t>
+            </w:r>
+          </w:p>
+        </w:tc>
+        <w:tc>
+          <w:tcPr>
+            <w:tcW w:w="3420" w:type="dxa"/>
+          </w:tcPr>
+          <w:p>
+            <w:pPr>
+              <w:pStyle w:val="InfoBlue"/>
+            </w:pPr>
+            <w:r>
+              <w:t>-</w:t>
+            </w:r>
+          </w:p>
+        </w:tc>
+      </w:tr>
+      <w:tr>
+        <w:trPr>
+          <w:trHeight w:val="976"/>
+        </w:trPr>
+        <w:tc>
+          <w:tcPr>
+            <w:tcW w:w="2258" w:type="dxa"/>
+          </w:tcPr>
+          <w:p>
+            <w:pPr>
+              <w:pStyle w:val="InfoBlue"/>
+            </w:pPr>
+            <w:r>
+              <w:t>Order</w:t>
+            </w:r>
           </w:p>
         </w:tc>
         <w:tc>
@@ -811,10 +1039,12 @@
             <w:pPr>
               <w:pStyle w:val="InfoBlue"/>
               <w:rPr>
-                <w:i w:val="0"/>
-                <w:color w:val="000000" w:themeColor="text1"/>
+                <w:i/>
               </w:rPr>
             </w:pPr>
+            <w:r>
+              <w:t>A customer's request to purchase goods or services from a seller, which includes details such as the type and quantity of items, delivery address, and payment method.</w:t>
+            </w:r>
           </w:p>
         </w:tc>
         <w:tc>
@@ -824,11 +1054,10 @@
           <w:p>
             <w:pPr>
               <w:pStyle w:val="InfoBlue"/>
-              <w:rPr>
-                <w:i w:val="0"/>
-                <w:color w:val="000000" w:themeColor="text1"/>
-              </w:rPr>
-            </w:pPr>
+            </w:pPr>
+            <w:r>
+              <w:t>-</w:t>
+            </w:r>
           </w:p>
         </w:tc>
         <w:tc>
@@ -838,11 +1067,183 @@
           <w:p>
             <w:pPr>
               <w:pStyle w:val="InfoBlue"/>
-              <w:rPr>
-                <w:i w:val="0"/>
-                <w:color w:val="000000" w:themeColor="text1"/>
-              </w:rPr>
-            </w:pPr>
+            </w:pPr>
+            <w:r>
+              <w:t>-</w:t>
+            </w:r>
+          </w:p>
+        </w:tc>
+      </w:tr>
+      <w:tr>
+        <w:trPr>
+          <w:trHeight w:val="976"/>
+        </w:trPr>
+        <w:tc>
+          <w:tcPr>
+            <w:tcW w:w="2258" w:type="dxa"/>
+          </w:tcPr>
+          <w:p>
+            <w:pPr>
+              <w:pStyle w:val="InfoBlue"/>
+              <w:ind w:firstLine="0"/>
+            </w:pPr>
+            <w:r>
+              <w:t>Confirmation email</w:t>
+            </w:r>
+          </w:p>
+        </w:tc>
+        <w:tc>
+          <w:tcPr>
+            <w:tcW w:w="3232" w:type="dxa"/>
+          </w:tcPr>
+          <w:p>
+            <w:pPr>
+              <w:pStyle w:val="InfoBlue"/>
+            </w:pPr>
+            <w:r>
+              <w:t>An automatic email message sent to a customer after they have placed an order, confirming the details of the transaction and providing a record of the purchase.</w:t>
+            </w:r>
+          </w:p>
+        </w:tc>
+        <w:tc>
+          <w:tcPr>
+            <w:tcW w:w="1890" w:type="dxa"/>
+          </w:tcPr>
+          <w:p>
+            <w:pPr>
+              <w:pStyle w:val="InfoBlue"/>
+            </w:pPr>
+            <w:r>
+              <w:t>-</w:t>
+            </w:r>
+          </w:p>
+        </w:tc>
+        <w:tc>
+          <w:tcPr>
+            <w:tcW w:w="3420" w:type="dxa"/>
+          </w:tcPr>
+          <w:p>
+            <w:pPr>
+              <w:pStyle w:val="InfoBlue"/>
+            </w:pPr>
+            <w:r>
+              <w:t>-</w:t>
+            </w:r>
+          </w:p>
+        </w:tc>
+      </w:tr>
+      <w:tr>
+        <w:trPr>
+          <w:trHeight w:val="976"/>
+        </w:trPr>
+        <w:tc>
+          <w:tcPr>
+            <w:tcW w:w="2258" w:type="dxa"/>
+          </w:tcPr>
+          <w:p>
+            <w:pPr>
+              <w:pStyle w:val="InfoBlue"/>
+            </w:pPr>
+            <w:r>
+              <w:lastRenderedPageBreak/>
+              <w:t>Pet shelter</w:t>
+            </w:r>
+          </w:p>
+        </w:tc>
+        <w:tc>
+          <w:tcPr>
+            <w:tcW w:w="3232" w:type="dxa"/>
+          </w:tcPr>
+          <w:p>
+            <w:pPr>
+              <w:pStyle w:val="InfoBlue"/>
+            </w:pPr>
+            <w:r>
+              <w:t>An organization that provides temporary housing and care for homeless, abandoned, or abused animals, with the goal of finding them permanent homes through adoption.</w:t>
+            </w:r>
+          </w:p>
+        </w:tc>
+        <w:tc>
+          <w:tcPr>
+            <w:tcW w:w="1890" w:type="dxa"/>
+          </w:tcPr>
+          <w:p>
+            <w:pPr>
+              <w:pStyle w:val="InfoBlue"/>
+            </w:pPr>
+            <w:r>
+              <w:t>-</w:t>
+            </w:r>
+          </w:p>
+        </w:tc>
+        <w:tc>
+          <w:tcPr>
+            <w:tcW w:w="3420" w:type="dxa"/>
+          </w:tcPr>
+          <w:p>
+            <w:pPr>
+              <w:pStyle w:val="InfoBlue"/>
+            </w:pPr>
+            <w:r>
+              <w:t>-</w:t>
+            </w:r>
+          </w:p>
+        </w:tc>
+      </w:tr>
+      <w:tr>
+        <w:trPr>
+          <w:trHeight w:val="976"/>
+        </w:trPr>
+        <w:tc>
+          <w:tcPr>
+            <w:tcW w:w="2258" w:type="dxa"/>
+          </w:tcPr>
+          <w:p>
+            <w:pPr>
+              <w:pStyle w:val="InfoBlue"/>
+            </w:pPr>
+            <w:r>
+              <w:t>Adoption</w:t>
+            </w:r>
+          </w:p>
+        </w:tc>
+        <w:tc>
+          <w:tcPr>
+            <w:tcW w:w="3232" w:type="dxa"/>
+          </w:tcPr>
+          <w:p>
+            <w:pPr>
+              <w:pStyle w:val="InfoBlue"/>
+            </w:pPr>
+            <w:r>
+              <w:t>The legal process by which a person or family becomes the permanent owner and caregiver of a pet, with all the associated rights and responsibilities.</w:t>
+            </w:r>
+          </w:p>
+        </w:tc>
+        <w:tc>
+          <w:tcPr>
+            <w:tcW w:w="1890" w:type="dxa"/>
+          </w:tcPr>
+          <w:p>
+            <w:pPr>
+              <w:pStyle w:val="InfoBlue"/>
+            </w:pPr>
+            <w:r>
+              <w:t>-</w:t>
+            </w:r>
+          </w:p>
+        </w:tc>
+        <w:tc>
+          <w:tcPr>
+            <w:tcW w:w="3420" w:type="dxa"/>
+          </w:tcPr>
+          <w:p>
+            <w:pPr>
+              <w:pStyle w:val="InfoBlue"/>
+            </w:pPr>
+            <w:r>
+              <w:t>-</w:t>
+            </w:r>
           </w:p>
         </w:tc>
       </w:tr>
@@ -850,7 +1251,7 @@
     </w:tbl>
     <w:p>
       <w:pPr>
-        <w:pStyle w:val="BodyText"/>
+        <w:pStyle w:val="Corptext"/>
       </w:pPr>
     </w:p>
     <w:sectPr>
@@ -865,8 +1266,8 @@
 </file>
 
 <file path=word/endnotes.xml><?xml version="1.0" encoding="utf-8"?>
-<w:endnotes xmlns:ve="http://schemas.openxmlformats.org/markup-compatibility/2006" xmlns:o="urn:schemas-microsoft-com:office:office" xmlns:r="http://schemas.openxmlformats.org/officeDocument/2006/relationships" xmlns:m="http://schemas.openxmlformats.org/officeDocument/2006/math" xmlns:v="urn:schemas-microsoft-com:vml" xmlns:wp="http://schemas.openxmlformats.org/drawingml/2006/wordprocessingDrawing" xmlns:w10="urn:schemas-microsoft-com:office:word" xmlns:w="http://schemas.openxmlformats.org/wordprocessingml/2006/main" xmlns:wne="http://schemas.microsoft.com/office/word/2006/wordml">
-  <w:endnote w:type="separator" w:id="0">
+<w:endnotes xmlns:wpc="http://schemas.microsoft.com/office/word/2010/wordprocessingCanvas" xmlns:cx="http://schemas.microsoft.com/office/drawing/2014/chartex" xmlns:cx1="http://schemas.microsoft.com/office/drawing/2015/9/8/chartex" xmlns:cx2="http://schemas.microsoft.com/office/drawing/2015/10/21/chartex" xmlns:cx3="http://schemas.microsoft.com/office/drawing/2016/5/9/chartex" xmlns:cx4="http://schemas.microsoft.com/office/drawing/2016/5/10/chartex" xmlns:cx5="http://schemas.microsoft.com/office/drawing/2016/5/11/chartex" xmlns:cx6="http://schemas.microsoft.com/office/drawing/2016/5/12/chartex" xmlns:cx7="http://schemas.microsoft.com/office/drawing/2016/5/13/chartex" xmlns:cx8="http://schemas.microsoft.com/office/drawing/2016/5/14/chartex" xmlns:mc="http://schemas.openxmlformats.org/markup-compatibility/2006" xmlns:aink="http://schemas.microsoft.com/office/drawing/2016/ink" xmlns:am3d="http://schemas.microsoft.com/office/drawing/2017/model3d" xmlns:o="urn:schemas-microsoft-com:office:office" xmlns:oel="http://schemas.microsoft.com/office/2019/extlst" xmlns:r="http://schemas.openxmlformats.org/officeDocument/2006/relationships" xmlns:m="http://schemas.openxmlformats.org/officeDocument/2006/math" xmlns:v="urn:schemas-microsoft-com:vml" xmlns:wp14="http://schemas.microsoft.com/office/word/2010/wordprocessingDrawing" xmlns:wp="http://schemas.openxmlformats.org/drawingml/2006/wordprocessingDrawing" xmlns:w10="urn:schemas-microsoft-com:office:word" xmlns:w="http://schemas.openxmlformats.org/wordprocessingml/2006/main" xmlns:w14="http://schemas.microsoft.com/office/word/2010/wordml" xmlns:w15="http://schemas.microsoft.com/office/word/2012/wordml" xmlns:w16cex="http://schemas.microsoft.com/office/word/2018/wordml/cex" xmlns:w16cid="http://schemas.microsoft.com/office/word/2016/wordml/cid" xmlns:w16="http://schemas.microsoft.com/office/word/2018/wordml" xmlns:w16sdtdh="http://schemas.microsoft.com/office/word/2020/wordml/sdtdatahash" xmlns:w16se="http://schemas.microsoft.com/office/word/2015/wordml/symex" xmlns:wpg="http://schemas.microsoft.com/office/word/2010/wordprocessingGroup" xmlns:wpi="http://schemas.microsoft.com/office/word/2010/wordprocessingInk" xmlns:wne="http://schemas.microsoft.com/office/word/2006/wordml" xmlns:wps="http://schemas.microsoft.com/office/word/2010/wordprocessingShape" mc:Ignorable="w14 w15 w16se w16cid w16 w16cex w16sdtdh wp14">
+  <w:endnote w:type="separator" w:id="-1">
     <w:p>
       <w:pPr>
         <w:spacing w:line="240" w:lineRule="auto"/>
@@ -876,7 +1277,7 @@
       </w:r>
     </w:p>
   </w:endnote>
-  <w:endnote w:type="continuationSeparator" w:id="1">
+  <w:endnote w:type="continuationSeparator" w:id="0">
     <w:p>
       <w:pPr>
         <w:spacing w:line="240" w:lineRule="auto"/>
@@ -890,7 +1291,7 @@
 </file>
 
 <file path=word/footer1.xml><?xml version="1.0" encoding="utf-8"?>
-<w:ftr xmlns:ve="http://schemas.openxmlformats.org/markup-compatibility/2006" xmlns:o="urn:schemas-microsoft-com:office:office" xmlns:r="http://schemas.openxmlformats.org/officeDocument/2006/relationships" xmlns:m="http://schemas.openxmlformats.org/officeDocument/2006/math" xmlns:v="urn:schemas-microsoft-com:vml" xmlns:wp="http://schemas.openxmlformats.org/drawingml/2006/wordprocessingDrawing" xmlns:w10="urn:schemas-microsoft-com:office:word" xmlns:w="http://schemas.openxmlformats.org/wordprocessingml/2006/main" xmlns:wne="http://schemas.microsoft.com/office/word/2006/wordml">
+<w:ftr xmlns:wpc="http://schemas.microsoft.com/office/word/2010/wordprocessingCanvas" xmlns:cx="http://schemas.microsoft.com/office/drawing/2014/chartex" xmlns:cx1="http://schemas.microsoft.com/office/drawing/2015/9/8/chartex" xmlns:cx2="http://schemas.microsoft.com/office/drawing/2015/10/21/chartex" xmlns:cx3="http://schemas.microsoft.com/office/drawing/2016/5/9/chartex" xmlns:cx4="http://schemas.microsoft.com/office/drawing/2016/5/10/chartex" xmlns:cx5="http://schemas.microsoft.com/office/drawing/2016/5/11/chartex" xmlns:cx6="http://schemas.microsoft.com/office/drawing/2016/5/12/chartex" xmlns:cx7="http://schemas.microsoft.com/office/drawing/2016/5/13/chartex" xmlns:cx8="http://schemas.microsoft.com/office/drawing/2016/5/14/chartex" xmlns:mc="http://schemas.openxmlformats.org/markup-compatibility/2006" xmlns:aink="http://schemas.microsoft.com/office/drawing/2016/ink" xmlns:am3d="http://schemas.microsoft.com/office/drawing/2017/model3d" xmlns:o="urn:schemas-microsoft-com:office:office" xmlns:oel="http://schemas.microsoft.com/office/2019/extlst" xmlns:r="http://schemas.openxmlformats.org/officeDocument/2006/relationships" xmlns:m="http://schemas.openxmlformats.org/officeDocument/2006/math" xmlns:v="urn:schemas-microsoft-com:vml" xmlns:wp14="http://schemas.microsoft.com/office/word/2010/wordprocessingDrawing" xmlns:wp="http://schemas.openxmlformats.org/drawingml/2006/wordprocessingDrawing" xmlns:w10="urn:schemas-microsoft-com:office:word" xmlns:w="http://schemas.openxmlformats.org/wordprocessingml/2006/main" xmlns:w14="http://schemas.microsoft.com/office/word/2010/wordml" xmlns:w15="http://schemas.microsoft.com/office/word/2012/wordml" xmlns:w16cex="http://schemas.microsoft.com/office/word/2018/wordml/cex" xmlns:w16cid="http://schemas.microsoft.com/office/word/2016/wordml/cid" xmlns:w16="http://schemas.microsoft.com/office/word/2018/wordml" xmlns:w16sdtdh="http://schemas.microsoft.com/office/word/2020/wordml/sdtdatahash" xmlns:w16se="http://schemas.microsoft.com/office/word/2015/wordml/symex" xmlns:wpg="http://schemas.microsoft.com/office/word/2010/wordprocessingGroup" xmlns:wpi="http://schemas.microsoft.com/office/word/2010/wordprocessingInk" xmlns:wne="http://schemas.microsoft.com/office/word/2006/wordml" xmlns:wps="http://schemas.microsoft.com/office/word/2010/wordprocessingShape" mc:Ignorable="w14 w15 w16se w16cid w16 w16cex w16sdtdh wp14">
   <w:tbl>
     <w:tblPr>
       <w:tblW w:w="0" w:type="auto"/>
@@ -903,7 +1304,7 @@
         <w:insideV w:val="single" w:sz="6" w:space="0" w:color="auto"/>
       </w:tblBorders>
       <w:tblLayout w:type="fixed"/>
-      <w:tblLook w:val="0000"/>
+      <w:tblLook w:val="0000" w:firstRow="0" w:lastRow="0" w:firstColumn="0" w:lastColumn="0" w:noHBand="0" w:noVBand="0"/>
     </w:tblPr>
     <w:tblGrid>
       <w:gridCol w:w="3162"/>
@@ -952,14 +1353,27 @@
           <w:r>
             <w:t xml:space="preserve">, </w:t>
           </w:r>
-          <w:fldSimple w:instr=" DATE \@ &quot;yyyy&quot; ">
-            <w:r>
-              <w:rPr>
-                <w:noProof/>
-              </w:rPr>
-              <w:t>2010</w:t>
-            </w:r>
-          </w:fldSimple>
+          <w:r>
+            <w:fldChar w:fldCharType="begin"/>
+          </w:r>
+          <w:r>
+            <w:instrText xml:space="preserve"> DATE \@ "yyyy" </w:instrText>
+          </w:r>
+          <w:r>
+            <w:fldChar w:fldCharType="separate"/>
+          </w:r>
+          <w:r>
+            <w:rPr>
+              <w:noProof/>
+            </w:rPr>
+            <w:t>2023</w:t>
+          </w:r>
+          <w:r>
+            <w:rPr>
+              <w:noProof/>
+            </w:rPr>
+            <w:fldChar w:fldCharType="end"/>
+          </w:r>
         </w:p>
       </w:tc>
       <w:tc>
@@ -981,32 +1395,32 @@
           </w:r>
           <w:r>
             <w:rPr>
-              <w:rStyle w:val="PageNumber"/>
+              <w:rStyle w:val="Numrdepagin"/>
             </w:rPr>
             <w:fldChar w:fldCharType="begin"/>
           </w:r>
           <w:r>
             <w:rPr>
-              <w:rStyle w:val="PageNumber"/>
+              <w:rStyle w:val="Numrdepagin"/>
             </w:rPr>
             <w:instrText xml:space="preserve"> PAGE </w:instrText>
           </w:r>
           <w:r>
             <w:rPr>
-              <w:rStyle w:val="PageNumber"/>
+              <w:rStyle w:val="Numrdepagin"/>
             </w:rPr>
             <w:fldChar w:fldCharType="separate"/>
           </w:r>
           <w:r>
             <w:rPr>
-              <w:rStyle w:val="PageNumber"/>
+              <w:rStyle w:val="Numrdepagin"/>
               <w:noProof/>
             </w:rPr>
             <w:t>2</w:t>
           </w:r>
           <w:r>
             <w:rPr>
-              <w:rStyle w:val="PageNumber"/>
+              <w:rStyle w:val="Numrdepagin"/>
             </w:rPr>
             <w:fldChar w:fldCharType="end"/>
           </w:r>
@@ -1016,15 +1430,15 @@
   </w:tbl>
   <w:p>
     <w:pPr>
-      <w:pStyle w:val="Footer"/>
+      <w:pStyle w:val="Subsol"/>
     </w:pPr>
   </w:p>
 </w:ftr>
 </file>
 
 <file path=word/footnotes.xml><?xml version="1.0" encoding="utf-8"?>
-<w:footnotes xmlns:ve="http://schemas.openxmlformats.org/markup-compatibility/2006" xmlns:o="urn:schemas-microsoft-com:office:office" xmlns:r="http://schemas.openxmlformats.org/officeDocument/2006/relationships" xmlns:m="http://schemas.openxmlformats.org/officeDocument/2006/math" xmlns:v="urn:schemas-microsoft-com:vml" xmlns:wp="http://schemas.openxmlformats.org/drawingml/2006/wordprocessingDrawing" xmlns:w10="urn:schemas-microsoft-com:office:word" xmlns:w="http://schemas.openxmlformats.org/wordprocessingml/2006/main" xmlns:wne="http://schemas.microsoft.com/office/word/2006/wordml">
-  <w:footnote w:type="separator" w:id="0">
+<w:footnotes xmlns:wpc="http://schemas.microsoft.com/office/word/2010/wordprocessingCanvas" xmlns:cx="http://schemas.microsoft.com/office/drawing/2014/chartex" xmlns:cx1="http://schemas.microsoft.com/office/drawing/2015/9/8/chartex" xmlns:cx2="http://schemas.microsoft.com/office/drawing/2015/10/21/chartex" xmlns:cx3="http://schemas.microsoft.com/office/drawing/2016/5/9/chartex" xmlns:cx4="http://schemas.microsoft.com/office/drawing/2016/5/10/chartex" xmlns:cx5="http://schemas.microsoft.com/office/drawing/2016/5/11/chartex" xmlns:cx6="http://schemas.microsoft.com/office/drawing/2016/5/12/chartex" xmlns:cx7="http://schemas.microsoft.com/office/drawing/2016/5/13/chartex" xmlns:cx8="http://schemas.microsoft.com/office/drawing/2016/5/14/chartex" xmlns:mc="http://schemas.openxmlformats.org/markup-compatibility/2006" xmlns:aink="http://schemas.microsoft.com/office/drawing/2016/ink" xmlns:am3d="http://schemas.microsoft.com/office/drawing/2017/model3d" xmlns:o="urn:schemas-microsoft-com:office:office" xmlns:oel="http://schemas.microsoft.com/office/2019/extlst" xmlns:r="http://schemas.openxmlformats.org/officeDocument/2006/relationships" xmlns:m="http://schemas.openxmlformats.org/officeDocument/2006/math" xmlns:v="urn:schemas-microsoft-com:vml" xmlns:wp14="http://schemas.microsoft.com/office/word/2010/wordprocessingDrawing" xmlns:wp="http://schemas.openxmlformats.org/drawingml/2006/wordprocessingDrawing" xmlns:w10="urn:schemas-microsoft-com:office:word" xmlns:w="http://schemas.openxmlformats.org/wordprocessingml/2006/main" xmlns:w14="http://schemas.microsoft.com/office/word/2010/wordml" xmlns:w15="http://schemas.microsoft.com/office/word/2012/wordml" xmlns:w16cex="http://schemas.microsoft.com/office/word/2018/wordml/cex" xmlns:w16cid="http://schemas.microsoft.com/office/word/2016/wordml/cid" xmlns:w16="http://schemas.microsoft.com/office/word/2018/wordml" xmlns:w16sdtdh="http://schemas.microsoft.com/office/word/2020/wordml/sdtdatahash" xmlns:w16se="http://schemas.microsoft.com/office/word/2015/wordml/symex" xmlns:wpg="http://schemas.microsoft.com/office/word/2010/wordprocessingGroup" xmlns:wpi="http://schemas.microsoft.com/office/word/2010/wordprocessingInk" xmlns:wne="http://schemas.microsoft.com/office/word/2006/wordml" xmlns:wps="http://schemas.microsoft.com/office/word/2010/wordprocessingShape" mc:Ignorable="w14 w15 w16se w16cid w16 w16cex w16sdtdh wp14">
+  <w:footnote w:type="separator" w:id="-1">
     <w:p>
       <w:pPr>
         <w:spacing w:line="240" w:lineRule="auto"/>
@@ -1034,7 +1448,7 @@
       </w:r>
     </w:p>
   </w:footnote>
-  <w:footnote w:type="continuationSeparator" w:id="1">
+  <w:footnote w:type="continuationSeparator" w:id="0">
     <w:p>
       <w:pPr>
         <w:spacing w:line="240" w:lineRule="auto"/>
@@ -1048,7 +1462,7 @@
 </file>
 
 <file path=word/header1.xml><?xml version="1.0" encoding="utf-8"?>
-<w:hdr xmlns:ve="http://schemas.openxmlformats.org/markup-compatibility/2006" xmlns:o="urn:schemas-microsoft-com:office:office" xmlns:r="http://schemas.openxmlformats.org/officeDocument/2006/relationships" xmlns:m="http://schemas.openxmlformats.org/officeDocument/2006/math" xmlns:v="urn:schemas-microsoft-com:vml" xmlns:wp="http://schemas.openxmlformats.org/drawingml/2006/wordprocessingDrawing" xmlns:w10="urn:schemas-microsoft-com:office:word" xmlns:w="http://schemas.openxmlformats.org/wordprocessingml/2006/main" xmlns:wne="http://schemas.microsoft.com/office/word/2006/wordml">
+<w:hdr xmlns:wpc="http://schemas.microsoft.com/office/word/2010/wordprocessingCanvas" xmlns:cx="http://schemas.microsoft.com/office/drawing/2014/chartex" xmlns:cx1="http://schemas.microsoft.com/office/drawing/2015/9/8/chartex" xmlns:cx2="http://schemas.microsoft.com/office/drawing/2015/10/21/chartex" xmlns:cx3="http://schemas.microsoft.com/office/drawing/2016/5/9/chartex" xmlns:cx4="http://schemas.microsoft.com/office/drawing/2016/5/10/chartex" xmlns:cx5="http://schemas.microsoft.com/office/drawing/2016/5/11/chartex" xmlns:cx6="http://schemas.microsoft.com/office/drawing/2016/5/12/chartex" xmlns:cx7="http://schemas.microsoft.com/office/drawing/2016/5/13/chartex" xmlns:cx8="http://schemas.microsoft.com/office/drawing/2016/5/14/chartex" xmlns:mc="http://schemas.openxmlformats.org/markup-compatibility/2006" xmlns:aink="http://schemas.microsoft.com/office/drawing/2016/ink" xmlns:am3d="http://schemas.microsoft.com/office/drawing/2017/model3d" xmlns:o="urn:schemas-microsoft-com:office:office" xmlns:oel="http://schemas.microsoft.com/office/2019/extlst" xmlns:r="http://schemas.openxmlformats.org/officeDocument/2006/relationships" xmlns:m="http://schemas.openxmlformats.org/officeDocument/2006/math" xmlns:v="urn:schemas-microsoft-com:vml" xmlns:wp14="http://schemas.microsoft.com/office/word/2010/wordprocessingDrawing" xmlns:wp="http://schemas.openxmlformats.org/drawingml/2006/wordprocessingDrawing" xmlns:w10="urn:schemas-microsoft-com:office:word" xmlns:w="http://schemas.openxmlformats.org/wordprocessingml/2006/main" xmlns:w14="http://schemas.microsoft.com/office/word/2010/wordml" xmlns:w15="http://schemas.microsoft.com/office/word/2012/wordml" xmlns:w16cex="http://schemas.microsoft.com/office/word/2018/wordml/cex" xmlns:w16cid="http://schemas.microsoft.com/office/word/2016/wordml/cid" xmlns:w16="http://schemas.microsoft.com/office/word/2018/wordml" xmlns:w16sdtdh="http://schemas.microsoft.com/office/word/2020/wordml/sdtdatahash" xmlns:w16se="http://schemas.microsoft.com/office/word/2015/wordml/symex" xmlns:wpg="http://schemas.microsoft.com/office/word/2010/wordprocessingGroup" xmlns:wpi="http://schemas.microsoft.com/office/word/2010/wordprocessingInk" xmlns:wne="http://schemas.microsoft.com/office/word/2006/wordml" xmlns:wps="http://schemas.microsoft.com/office/word/2010/wordprocessingShape" mc:Ignorable="w14 w15 w16se w16cid w16 w16cex w16sdtdh wp14">
   <w:p>
     <w:pPr>
       <w:rPr>
@@ -1072,17 +1486,22 @@
         <w:bottom w:val="single" w:sz="6" w:space="1" w:color="auto"/>
       </w:pBdr>
       <w:jc w:val="right"/>
-    </w:pPr>
-    <w:fldSimple w:instr=" DOCPROPERTY &quot;Company&quot;  \* MERGEFORMAT ">
-      <w:r>
-        <w:rPr>
-          <w:rFonts w:ascii="Arial" w:hAnsi="Arial"/>
-          <w:b/>
-          <w:sz w:val="36"/>
-        </w:rPr>
-        <w:t>&lt;Student Name&gt;</w:t>
-      </w:r>
-    </w:fldSimple>
+      <w:rPr>
+        <w:b/>
+        <w:bCs/>
+        <w:sz w:val="36"/>
+        <w:szCs w:val="36"/>
+      </w:rPr>
+    </w:pPr>
+    <w:r>
+      <w:rPr>
+        <w:b/>
+        <w:bCs/>
+        <w:sz w:val="36"/>
+        <w:szCs w:val="36"/>
+      </w:rPr>
+      <w:t>Denisa-Maria Herlea</w:t>
+    </w:r>
   </w:p>
   <w:p>
     <w:pPr>
@@ -1093,19 +1512,20 @@
       <w:rPr>
         <w:rFonts w:ascii="Arial" w:hAnsi="Arial"/>
         <w:b/>
-        <w:sz w:val="36"/>
-      </w:rPr>
-    </w:pPr>
-    <w:fldSimple w:instr=" DOCPROPERTY &quot;Company&quot;  \* MERGEFORMAT ">
-      <w:r>
-        <w:rPr>
-          <w:rFonts w:ascii="Arial" w:hAnsi="Arial"/>
-          <w:b/>
-          <w:sz w:val="36"/>
-        </w:rPr>
-        <w:t>&lt;Group Number&gt;</w:t>
-      </w:r>
-    </w:fldSimple>
+        <w:bCs/>
+        <w:sz w:val="32"/>
+        <w:szCs w:val="32"/>
+      </w:rPr>
+    </w:pPr>
+    <w:r>
+      <w:rPr>
+        <w:b/>
+        <w:bCs/>
+        <w:sz w:val="32"/>
+        <w:szCs w:val="32"/>
+      </w:rPr>
+      <w:t>30238</w:t>
+    </w:r>
   </w:p>
   <w:p>
     <w:pPr>
@@ -1120,14 +1540,14 @@
   </w:p>
   <w:p>
     <w:pPr>
-      <w:pStyle w:val="Header"/>
+      <w:pStyle w:val="Antet"/>
     </w:pPr>
   </w:p>
 </w:hdr>
 </file>
 
 <file path=word/header2.xml><?xml version="1.0" encoding="utf-8"?>
-<w:hdr xmlns:ve="http://schemas.openxmlformats.org/markup-compatibility/2006" xmlns:o="urn:schemas-microsoft-com:office:office" xmlns:r="http://schemas.openxmlformats.org/officeDocument/2006/relationships" xmlns:m="http://schemas.openxmlformats.org/officeDocument/2006/math" xmlns:v="urn:schemas-microsoft-com:vml" xmlns:wp="http://schemas.openxmlformats.org/drawingml/2006/wordprocessingDrawing" xmlns:w10="urn:schemas-microsoft-com:office:word" xmlns:w="http://schemas.openxmlformats.org/wordprocessingml/2006/main" xmlns:wne="http://schemas.microsoft.com/office/word/2006/wordml">
+<w:hdr xmlns:wpc="http://schemas.microsoft.com/office/word/2010/wordprocessingCanvas" xmlns:cx="http://schemas.microsoft.com/office/drawing/2014/chartex" xmlns:cx1="http://schemas.microsoft.com/office/drawing/2015/9/8/chartex" xmlns:cx2="http://schemas.microsoft.com/office/drawing/2015/10/21/chartex" xmlns:cx3="http://schemas.microsoft.com/office/drawing/2016/5/9/chartex" xmlns:cx4="http://schemas.microsoft.com/office/drawing/2016/5/10/chartex" xmlns:cx5="http://schemas.microsoft.com/office/drawing/2016/5/11/chartex" xmlns:cx6="http://schemas.microsoft.com/office/drawing/2016/5/12/chartex" xmlns:cx7="http://schemas.microsoft.com/office/drawing/2016/5/13/chartex" xmlns:cx8="http://schemas.microsoft.com/office/drawing/2016/5/14/chartex" xmlns:mc="http://schemas.openxmlformats.org/markup-compatibility/2006" xmlns:aink="http://schemas.microsoft.com/office/drawing/2016/ink" xmlns:am3d="http://schemas.microsoft.com/office/drawing/2017/model3d" xmlns:o="urn:schemas-microsoft-com:office:office" xmlns:oel="http://schemas.microsoft.com/office/2019/extlst" xmlns:r="http://schemas.openxmlformats.org/officeDocument/2006/relationships" xmlns:m="http://schemas.openxmlformats.org/officeDocument/2006/math" xmlns:v="urn:schemas-microsoft-com:vml" xmlns:wp14="http://schemas.microsoft.com/office/word/2010/wordprocessingDrawing" xmlns:wp="http://schemas.openxmlformats.org/drawingml/2006/wordprocessingDrawing" xmlns:w10="urn:schemas-microsoft-com:office:word" xmlns:w="http://schemas.openxmlformats.org/wordprocessingml/2006/main" xmlns:w14="http://schemas.microsoft.com/office/word/2010/wordml" xmlns:w15="http://schemas.microsoft.com/office/word/2012/wordml" xmlns:w16cex="http://schemas.microsoft.com/office/word/2018/wordml/cex" xmlns:w16cid="http://schemas.microsoft.com/office/word/2016/wordml/cid" xmlns:w16="http://schemas.microsoft.com/office/word/2018/wordml" xmlns:w16sdtdh="http://schemas.microsoft.com/office/word/2020/wordml/sdtdatahash" xmlns:w16se="http://schemas.microsoft.com/office/word/2015/wordml/symex" xmlns:wpg="http://schemas.microsoft.com/office/word/2010/wordprocessingGroup" xmlns:wpi="http://schemas.microsoft.com/office/word/2010/wordprocessingInk" xmlns:wne="http://schemas.microsoft.com/office/word/2006/wordml" xmlns:wps="http://schemas.microsoft.com/office/word/2010/wordprocessingShape" mc:Ignorable="w14 w15 w16se w16cid w16 w16cex w16sdtdh wp14">
   <w:tbl>
     <w:tblPr>
       <w:tblW w:w="0" w:type="auto"/>
@@ -1140,7 +1560,7 @@
         <w:insideV w:val="single" w:sz="6" w:space="0" w:color="auto"/>
       </w:tblBorders>
       <w:tblLayout w:type="fixed"/>
-      <w:tblLook w:val="0000"/>
+      <w:tblLook w:val="0000" w:firstRow="0" w:lastRow="0" w:firstColumn="0" w:lastColumn="0" w:noHBand="0" w:noVBand="0"/>
     </w:tblPr>
     <w:tblGrid>
       <w:gridCol w:w="6379"/>
@@ -1152,11 +1572,9 @@
           <w:tcW w:w="6379" w:type="dxa"/>
         </w:tcPr>
         <w:p>
-          <w:fldSimple w:instr=" SUBJECT  \* MERGEFORMAT ">
-            <w:r>
-              <w:t>&lt;Project Name&gt;</w:t>
-            </w:r>
-          </w:fldSimple>
+          <w:r>
+            <w:t>Pet Shop and Pet Rescue Center</w:t>
+          </w:r>
         </w:p>
       </w:tc>
       <w:tc>
@@ -1194,7 +1612,10 @@
         </w:tcPr>
         <w:p>
           <w:r>
-            <w:t xml:space="preserve">  Date:  &lt;dd/mmm/yy&gt;</w:t>
+            <w:t xml:space="preserve">  Date:  </w:t>
+          </w:r>
+          <w:r>
+            <w:t>26/03/2023</w:t>
           </w:r>
         </w:p>
       </w:tc>
@@ -1207,7 +1628,7 @@
         </w:tcPr>
         <w:p>
           <w:r>
-            <w:t>&lt;document identifier&gt;</w:t>
+            <w:t>3</w:t>
           </w:r>
         </w:p>
       </w:tc>
@@ -1215,22 +1636,22 @@
   </w:tbl>
   <w:p>
     <w:pPr>
-      <w:pStyle w:val="Header"/>
+      <w:pStyle w:val="Antet"/>
     </w:pPr>
   </w:p>
 </w:hdr>
 </file>
 
 <file path=word/numbering.xml><?xml version="1.0" encoding="utf-8"?>
-<w:numbering xmlns:ve="http://schemas.openxmlformats.org/markup-compatibility/2006" xmlns:o="urn:schemas-microsoft-com:office:office" xmlns:r="http://schemas.openxmlformats.org/officeDocument/2006/relationships" xmlns:m="http://schemas.openxmlformats.org/officeDocument/2006/math" xmlns:v="urn:schemas-microsoft-com:vml" xmlns:wp="http://schemas.openxmlformats.org/drawingml/2006/wordprocessingDrawing" xmlns:w10="urn:schemas-microsoft-com:office:word" xmlns:w="http://schemas.openxmlformats.org/wordprocessingml/2006/main" xmlns:wne="http://schemas.microsoft.com/office/word/2006/wordml">
-  <w:abstractNum w:abstractNumId="0">
+<w:numbering xmlns:wpc="http://schemas.microsoft.com/office/word/2010/wordprocessingCanvas" xmlns:cx="http://schemas.microsoft.com/office/drawing/2014/chartex" xmlns:cx1="http://schemas.microsoft.com/office/drawing/2015/9/8/chartex" xmlns:cx2="http://schemas.microsoft.com/office/drawing/2015/10/21/chartex" xmlns:cx3="http://schemas.microsoft.com/office/drawing/2016/5/9/chartex" xmlns:cx4="http://schemas.microsoft.com/office/drawing/2016/5/10/chartex" xmlns:cx5="http://schemas.microsoft.com/office/drawing/2016/5/11/chartex" xmlns:cx6="http://schemas.microsoft.com/office/drawing/2016/5/12/chartex" xmlns:cx7="http://schemas.microsoft.com/office/drawing/2016/5/13/chartex" xmlns:cx8="http://schemas.microsoft.com/office/drawing/2016/5/14/chartex" xmlns:mc="http://schemas.openxmlformats.org/markup-compatibility/2006" xmlns:aink="http://schemas.microsoft.com/office/drawing/2016/ink" xmlns:am3d="http://schemas.microsoft.com/office/drawing/2017/model3d" xmlns:o="urn:schemas-microsoft-com:office:office" xmlns:oel="http://schemas.microsoft.com/office/2019/extlst" xmlns:r="http://schemas.openxmlformats.org/officeDocument/2006/relationships" xmlns:m="http://schemas.openxmlformats.org/officeDocument/2006/math" xmlns:v="urn:schemas-microsoft-com:vml" xmlns:wp14="http://schemas.microsoft.com/office/word/2010/wordprocessingDrawing" xmlns:wp="http://schemas.openxmlformats.org/drawingml/2006/wordprocessingDrawing" xmlns:w10="urn:schemas-microsoft-com:office:word" xmlns:w="http://schemas.openxmlformats.org/wordprocessingml/2006/main" xmlns:w14="http://schemas.microsoft.com/office/word/2010/wordml" xmlns:w15="http://schemas.microsoft.com/office/word/2012/wordml" xmlns:w16cex="http://schemas.microsoft.com/office/word/2018/wordml/cex" xmlns:w16cid="http://schemas.microsoft.com/office/word/2016/wordml/cid" xmlns:w16="http://schemas.microsoft.com/office/word/2018/wordml" xmlns:w16sdtdh="http://schemas.microsoft.com/office/word/2020/wordml/sdtdatahash" xmlns:w16se="http://schemas.microsoft.com/office/word/2015/wordml/symex" xmlns:wpg="http://schemas.microsoft.com/office/word/2010/wordprocessingGroup" xmlns:wpi="http://schemas.microsoft.com/office/word/2010/wordprocessingInk" xmlns:wne="http://schemas.microsoft.com/office/word/2006/wordml" xmlns:wps="http://schemas.microsoft.com/office/word/2010/wordprocessingShape" mc:Ignorable="w14 w15 w16se w16cid w16 w16cex w16sdtdh wp14">
+  <w:abstractNum w:abstractNumId="0" w15:restartNumberingAfterBreak="0">
     <w:nsid w:val="FFFFFFFB"/>
     <w:multiLevelType w:val="multilevel"/>
     <w:tmpl w:val="FFFFFFFF"/>
     <w:lvl w:ilvl="0">
       <w:start w:val="1"/>
       <w:numFmt w:val="decimal"/>
-      <w:pStyle w:val="Heading1"/>
+      <w:pStyle w:val="Titlu1"/>
       <w:lvlText w:val="%1."/>
       <w:legacy w:legacy="1" w:legacySpace="144" w:legacyIndent="0"/>
       <w:lvlJc w:val="left"/>
@@ -1238,7 +1659,7 @@
     <w:lvl w:ilvl="1">
       <w:start w:val="1"/>
       <w:numFmt w:val="decimal"/>
-      <w:pStyle w:val="Heading2"/>
+      <w:pStyle w:val="Titlu2"/>
       <w:lvlText w:val="%1.%2"/>
       <w:legacy w:legacy="1" w:legacySpace="144" w:legacyIndent="0"/>
       <w:lvlJc w:val="left"/>
@@ -1246,7 +1667,7 @@
     <w:lvl w:ilvl="2">
       <w:start w:val="1"/>
       <w:numFmt w:val="decimal"/>
-      <w:pStyle w:val="Heading3"/>
+      <w:pStyle w:val="Titlu3"/>
       <w:lvlText w:val="%1.%2.%3"/>
       <w:legacy w:legacy="1" w:legacySpace="144" w:legacyIndent="0"/>
       <w:lvlJc w:val="left"/>
@@ -1254,7 +1675,7 @@
     <w:lvl w:ilvl="3">
       <w:start w:val="1"/>
       <w:numFmt w:val="decimal"/>
-      <w:pStyle w:val="Heading4"/>
+      <w:pStyle w:val="Titlu4"/>
       <w:lvlText w:val="%1.%2.%3.%4"/>
       <w:legacy w:legacy="1" w:legacySpace="144" w:legacyIndent="0"/>
       <w:lvlJc w:val="left"/>
@@ -1262,7 +1683,7 @@
     <w:lvl w:ilvl="4">
       <w:start w:val="1"/>
       <w:numFmt w:val="decimal"/>
-      <w:pStyle w:val="Heading5"/>
+      <w:pStyle w:val="Titlu5"/>
       <w:lvlText w:val="%1.%2.%3.%4.%5"/>
       <w:legacy w:legacy="1" w:legacySpace="144" w:legacyIndent="0"/>
       <w:lvlJc w:val="left"/>
@@ -1270,7 +1691,7 @@
     <w:lvl w:ilvl="5">
       <w:start w:val="1"/>
       <w:numFmt w:val="decimal"/>
-      <w:pStyle w:val="Heading6"/>
+      <w:pStyle w:val="Titlu6"/>
       <w:lvlText w:val="%1.%2.%3.%4.%5.%6"/>
       <w:legacy w:legacy="1" w:legacySpace="144" w:legacyIndent="0"/>
       <w:lvlJc w:val="left"/>
@@ -1278,7 +1699,7 @@
     <w:lvl w:ilvl="6">
       <w:start w:val="1"/>
       <w:numFmt w:val="decimal"/>
-      <w:pStyle w:val="Heading7"/>
+      <w:pStyle w:val="Titlu7"/>
       <w:lvlText w:val="%1.%2.%3.%4.%5.%6.%7"/>
       <w:legacy w:legacy="1" w:legacySpace="144" w:legacyIndent="0"/>
       <w:lvlJc w:val="left"/>
@@ -1286,7 +1707,7 @@
     <w:lvl w:ilvl="7">
       <w:start w:val="1"/>
       <w:numFmt w:val="decimal"/>
-      <w:pStyle w:val="Heading8"/>
+      <w:pStyle w:val="Titlu8"/>
       <w:lvlText w:val="%1.%2.%3.%4.%5.%6.%7.%8"/>
       <w:legacy w:legacy="1" w:legacySpace="144" w:legacyIndent="0"/>
       <w:lvlJc w:val="left"/>
@@ -1294,13 +1715,13 @@
     <w:lvl w:ilvl="8">
       <w:start w:val="1"/>
       <w:numFmt w:val="decimal"/>
-      <w:pStyle w:val="Heading9"/>
+      <w:pStyle w:val="Titlu9"/>
       <w:lvlText w:val="%1.%2.%3.%4.%5.%6.%7.%8.%9"/>
       <w:legacy w:legacy="1" w:legacySpace="144" w:legacyIndent="0"/>
       <w:lvlJc w:val="left"/>
     </w:lvl>
   </w:abstractNum>
-  <w:abstractNum w:abstractNumId="1">
+  <w:abstractNum w:abstractNumId="1" w15:restartNumberingAfterBreak="0">
     <w:nsid w:val="FFFFFFFE"/>
     <w:multiLevelType w:val="singleLevel"/>
     <w:tmpl w:val="FFFFFFFF"/>
@@ -1310,7 +1731,7 @@
       <w:lvlJc w:val="left"/>
     </w:lvl>
   </w:abstractNum>
-  <w:abstractNum w:abstractNumId="2">
+  <w:abstractNum w:abstractNumId="2" w15:restartNumberingAfterBreak="0">
     <w:nsid w:val="00224753"/>
     <w:multiLevelType w:val="singleLevel"/>
     <w:tmpl w:val="04090001"/>
@@ -1330,7 +1751,7 @@
       </w:rPr>
     </w:lvl>
   </w:abstractNum>
-  <w:abstractNum w:abstractNumId="3">
+  <w:abstractNum w:abstractNumId="3" w15:restartNumberingAfterBreak="0">
     <w:nsid w:val="0381113C"/>
     <w:multiLevelType w:val="singleLevel"/>
     <w:tmpl w:val="04090001"/>
@@ -1350,7 +1771,7 @@
       </w:rPr>
     </w:lvl>
   </w:abstractNum>
-  <w:abstractNum w:abstractNumId="4">
+  <w:abstractNum w:abstractNumId="4" w15:restartNumberingAfterBreak="0">
     <w:nsid w:val="06772EA3"/>
     <w:multiLevelType w:val="multilevel"/>
     <w:tmpl w:val="AE94F956"/>
@@ -1463,7 +1884,7 @@
       </w:pPr>
     </w:lvl>
   </w:abstractNum>
-  <w:abstractNum w:abstractNumId="5">
+  <w:abstractNum w:abstractNumId="5" w15:restartNumberingAfterBreak="0">
     <w:nsid w:val="0A117094"/>
     <w:multiLevelType w:val="singleLevel"/>
     <w:tmpl w:val="04090001"/>
@@ -1483,7 +1904,7 @@
       </w:rPr>
     </w:lvl>
   </w:abstractNum>
-  <w:abstractNum w:abstractNumId="6">
+  <w:abstractNum w:abstractNumId="6" w15:restartNumberingAfterBreak="0">
     <w:nsid w:val="17CB6DC4"/>
     <w:multiLevelType w:val="singleLevel"/>
     <w:tmpl w:val="04090001"/>
@@ -1503,7 +1924,7 @@
       </w:rPr>
     </w:lvl>
   </w:abstractNum>
-  <w:abstractNum w:abstractNumId="7">
+  <w:abstractNum w:abstractNumId="7" w15:restartNumberingAfterBreak="0">
     <w:nsid w:val="22443AC4"/>
     <w:multiLevelType w:val="singleLevel"/>
     <w:tmpl w:val="04090001"/>
@@ -1523,7 +1944,7 @@
       </w:rPr>
     </w:lvl>
   </w:abstractNum>
-  <w:abstractNum w:abstractNumId="8">
+  <w:abstractNum w:abstractNumId="8" w15:restartNumberingAfterBreak="0">
     <w:nsid w:val="2367674E"/>
     <w:multiLevelType w:val="singleLevel"/>
     <w:tmpl w:val="04090001"/>
@@ -1543,7 +1964,7 @@
       </w:rPr>
     </w:lvl>
   </w:abstractNum>
-  <w:abstractNum w:abstractNumId="9">
+  <w:abstractNum w:abstractNumId="9" w15:restartNumberingAfterBreak="0">
     <w:nsid w:val="25B671FF"/>
     <w:multiLevelType w:val="singleLevel"/>
     <w:tmpl w:val="04090001"/>
@@ -1563,7 +1984,7 @@
       </w:rPr>
     </w:lvl>
   </w:abstractNum>
-  <w:abstractNum w:abstractNumId="10">
+  <w:abstractNum w:abstractNumId="10" w15:restartNumberingAfterBreak="0">
     <w:nsid w:val="27DF5824"/>
     <w:multiLevelType w:val="singleLevel"/>
     <w:tmpl w:val="04090001"/>
@@ -1583,7 +2004,7 @@
       </w:rPr>
     </w:lvl>
   </w:abstractNum>
-  <w:abstractNum w:abstractNumId="11">
+  <w:abstractNum w:abstractNumId="11" w15:restartNumberingAfterBreak="0">
     <w:nsid w:val="2D4B634E"/>
     <w:multiLevelType w:val="singleLevel"/>
     <w:tmpl w:val="04090001"/>
@@ -1603,7 +2024,7 @@
       </w:rPr>
     </w:lvl>
   </w:abstractNum>
-  <w:abstractNum w:abstractNumId="12">
+  <w:abstractNum w:abstractNumId="12" w15:restartNumberingAfterBreak="0">
     <w:nsid w:val="31DD2C45"/>
     <w:multiLevelType w:val="singleLevel"/>
     <w:tmpl w:val="04090001"/>
@@ -1623,7 +2044,7 @@
       </w:rPr>
     </w:lvl>
   </w:abstractNum>
-  <w:abstractNum w:abstractNumId="13">
+  <w:abstractNum w:abstractNumId="13" w15:restartNumberingAfterBreak="0">
     <w:nsid w:val="32982B51"/>
     <w:multiLevelType w:val="singleLevel"/>
     <w:tmpl w:val="04090001"/>
@@ -1643,7 +2064,7 @@
       </w:rPr>
     </w:lvl>
   </w:abstractNum>
-  <w:abstractNum w:abstractNumId="14">
+  <w:abstractNum w:abstractNumId="14" w15:restartNumberingAfterBreak="0">
     <w:nsid w:val="3375481C"/>
     <w:multiLevelType w:val="singleLevel"/>
     <w:tmpl w:val="E6747DA6"/>
@@ -1663,7 +2084,7 @@
       </w:rPr>
     </w:lvl>
   </w:abstractNum>
-  <w:abstractNum w:abstractNumId="15">
+  <w:abstractNum w:abstractNumId="15" w15:restartNumberingAfterBreak="0">
     <w:nsid w:val="369D5471"/>
     <w:multiLevelType w:val="singleLevel"/>
     <w:tmpl w:val="04090001"/>
@@ -1683,7 +2104,7 @@
       </w:rPr>
     </w:lvl>
   </w:abstractNum>
-  <w:abstractNum w:abstractNumId="16">
+  <w:abstractNum w:abstractNumId="16" w15:restartNumberingAfterBreak="0">
     <w:nsid w:val="398C0069"/>
     <w:multiLevelType w:val="hybridMultilevel"/>
     <w:tmpl w:val="28E8AA08"/>
@@ -1822,7 +2243,7 @@
       </w:rPr>
     </w:lvl>
   </w:abstractNum>
-  <w:abstractNum w:abstractNumId="17">
+  <w:abstractNum w:abstractNumId="17" w15:restartNumberingAfterBreak="0">
     <w:nsid w:val="42B97F7B"/>
     <w:multiLevelType w:val="singleLevel"/>
     <w:tmpl w:val="04090001"/>
@@ -1842,7 +2263,7 @@
       </w:rPr>
     </w:lvl>
   </w:abstractNum>
-  <w:abstractNum w:abstractNumId="18">
+  <w:abstractNum w:abstractNumId="18" w15:restartNumberingAfterBreak="0">
     <w:nsid w:val="49E170D0"/>
     <w:multiLevelType w:val="singleLevel"/>
     <w:tmpl w:val="04090001"/>
@@ -1862,7 +2283,7 @@
       </w:rPr>
     </w:lvl>
   </w:abstractNum>
-  <w:abstractNum w:abstractNumId="19">
+  <w:abstractNum w:abstractNumId="19" w15:restartNumberingAfterBreak="0">
     <w:nsid w:val="4F64732B"/>
     <w:multiLevelType w:val="singleLevel"/>
     <w:tmpl w:val="04090001"/>
@@ -1882,7 +2303,7 @@
       </w:rPr>
     </w:lvl>
   </w:abstractNum>
-  <w:abstractNum w:abstractNumId="20">
+  <w:abstractNum w:abstractNumId="20" w15:restartNumberingAfterBreak="0">
     <w:nsid w:val="52DF734E"/>
     <w:multiLevelType w:val="singleLevel"/>
     <w:tmpl w:val="04090001"/>
@@ -1902,7 +2323,7 @@
       </w:rPr>
     </w:lvl>
   </w:abstractNum>
-  <w:abstractNum w:abstractNumId="21">
+  <w:abstractNum w:abstractNumId="21" w15:restartNumberingAfterBreak="0">
     <w:nsid w:val="59F314B7"/>
     <w:multiLevelType w:val="singleLevel"/>
     <w:tmpl w:val="04090001"/>
@@ -1922,7 +2343,7 @@
       </w:rPr>
     </w:lvl>
   </w:abstractNum>
-  <w:abstractNum w:abstractNumId="22">
+  <w:abstractNum w:abstractNumId="22" w15:restartNumberingAfterBreak="0">
     <w:nsid w:val="647235F1"/>
     <w:multiLevelType w:val="singleLevel"/>
     <w:tmpl w:val="04090001"/>
@@ -1942,7 +2363,7 @@
       </w:rPr>
     </w:lvl>
   </w:abstractNum>
-  <w:abstractNum w:abstractNumId="23">
+  <w:abstractNum w:abstractNumId="23" w15:restartNumberingAfterBreak="0">
     <w:nsid w:val="6D2F7D46"/>
     <w:multiLevelType w:val="singleLevel"/>
     <w:tmpl w:val="04090001"/>
@@ -1962,7 +2383,7 @@
       </w:rPr>
     </w:lvl>
   </w:abstractNum>
-  <w:abstractNum w:abstractNumId="24">
+  <w:abstractNum w:abstractNumId="24" w15:restartNumberingAfterBreak="0">
     <w:nsid w:val="71F21F2A"/>
     <w:multiLevelType w:val="singleLevel"/>
     <w:tmpl w:val="04090001"/>
@@ -1982,7 +2403,7 @@
       </w:rPr>
     </w:lvl>
   </w:abstractNum>
-  <w:abstractNum w:abstractNumId="25">
+  <w:abstractNum w:abstractNumId="25" w15:restartNumberingAfterBreak="0">
     <w:nsid w:val="743601FB"/>
     <w:multiLevelType w:val="singleLevel"/>
     <w:tmpl w:val="04090001"/>
@@ -2002,7 +2423,7 @@
       </w:rPr>
     </w:lvl>
   </w:abstractNum>
-  <w:abstractNum w:abstractNumId="26">
+  <w:abstractNum w:abstractNumId="26" w15:restartNumberingAfterBreak="0">
     <w:nsid w:val="756150CA"/>
     <w:multiLevelType w:val="singleLevel"/>
     <w:tmpl w:val="04090001"/>
@@ -2022,7 +2443,7 @@
       </w:rPr>
     </w:lvl>
   </w:abstractNum>
-  <w:abstractNum w:abstractNumId="27">
+  <w:abstractNum w:abstractNumId="27" w15:restartNumberingAfterBreak="0">
     <w:nsid w:val="7BE434D7"/>
     <w:multiLevelType w:val="singleLevel"/>
     <w:tmpl w:val="04090001"/>
@@ -2042,7 +2463,7 @@
       </w:rPr>
     </w:lvl>
   </w:abstractNum>
-  <w:abstractNum w:abstractNumId="28">
+  <w:abstractNum w:abstractNumId="28" w15:restartNumberingAfterBreak="0">
     <w:nsid w:val="7C9362FF"/>
     <w:multiLevelType w:val="hybridMultilevel"/>
     <w:tmpl w:val="23B07F92"/>
@@ -2182,10 +2603,10 @@
       </w:rPr>
     </w:lvl>
   </w:abstractNum>
-  <w:num w:numId="1">
+  <w:num w:numId="1" w16cid:durableId="577785171">
     <w:abstractNumId w:val="0"/>
   </w:num>
-  <w:num w:numId="2">
+  <w:num w:numId="2" w16cid:durableId="292827286">
     <w:abstractNumId w:val="1"/>
     <w:lvlOverride w:ilvl="0">
       <w:lvl w:ilvl="0">
@@ -2203,22 +2624,22 @@
       </w:lvl>
     </w:lvlOverride>
   </w:num>
-  <w:num w:numId="3">
+  <w:num w:numId="3" w16cid:durableId="1377505343">
     <w:abstractNumId w:val="3"/>
   </w:num>
-  <w:num w:numId="4">
+  <w:num w:numId="4" w16cid:durableId="1200320786">
     <w:abstractNumId w:val="14"/>
   </w:num>
-  <w:num w:numId="5">
+  <w:num w:numId="5" w16cid:durableId="1921670109">
     <w:abstractNumId w:val="27"/>
   </w:num>
-  <w:num w:numId="6">
+  <w:num w:numId="6" w16cid:durableId="1176533746">
     <w:abstractNumId w:val="20"/>
   </w:num>
-  <w:num w:numId="7">
+  <w:num w:numId="7" w16cid:durableId="1666783917">
     <w:abstractNumId w:val="19"/>
   </w:num>
-  <w:num w:numId="8">
+  <w:num w:numId="8" w16cid:durableId="497887132">
     <w:abstractNumId w:val="1"/>
     <w:lvlOverride w:ilvl="0">
       <w:lvl w:ilvl="0">
@@ -2235,224 +2656,463 @@
       </w:lvl>
     </w:lvlOverride>
   </w:num>
-  <w:num w:numId="9">
+  <w:num w:numId="9" w16cid:durableId="1050880355">
     <w:abstractNumId w:val="2"/>
   </w:num>
-  <w:num w:numId="10">
+  <w:num w:numId="10" w16cid:durableId="1863593503">
     <w:abstractNumId w:val="26"/>
   </w:num>
-  <w:num w:numId="11">
+  <w:num w:numId="11" w16cid:durableId="1339624228">
     <w:abstractNumId w:val="5"/>
   </w:num>
-  <w:num w:numId="12">
+  <w:num w:numId="12" w16cid:durableId="2141334402">
     <w:abstractNumId w:val="15"/>
   </w:num>
-  <w:num w:numId="13">
+  <w:num w:numId="13" w16cid:durableId="2128042968">
     <w:abstractNumId w:val="13"/>
   </w:num>
-  <w:num w:numId="14">
+  <w:num w:numId="14" w16cid:durableId="1947302724">
     <w:abstractNumId w:val="25"/>
   </w:num>
-  <w:num w:numId="15">
+  <w:num w:numId="15" w16cid:durableId="752750431">
     <w:abstractNumId w:val="12"/>
   </w:num>
-  <w:num w:numId="16">
+  <w:num w:numId="16" w16cid:durableId="1858035843">
     <w:abstractNumId w:val="6"/>
   </w:num>
-  <w:num w:numId="17">
+  <w:num w:numId="17" w16cid:durableId="1598178173">
     <w:abstractNumId w:val="24"/>
   </w:num>
-  <w:num w:numId="18">
+  <w:num w:numId="18" w16cid:durableId="803620724">
     <w:abstractNumId w:val="18"/>
   </w:num>
-  <w:num w:numId="19">
+  <w:num w:numId="19" w16cid:durableId="637685196">
     <w:abstractNumId w:val="7"/>
   </w:num>
-  <w:num w:numId="20">
+  <w:num w:numId="20" w16cid:durableId="456991215">
     <w:abstractNumId w:val="17"/>
   </w:num>
-  <w:num w:numId="21">
+  <w:num w:numId="21" w16cid:durableId="1815177527">
     <w:abstractNumId w:val="11"/>
   </w:num>
-  <w:num w:numId="22">
+  <w:num w:numId="22" w16cid:durableId="2041320435">
     <w:abstractNumId w:val="23"/>
   </w:num>
-  <w:num w:numId="23">
+  <w:num w:numId="23" w16cid:durableId="391346048">
     <w:abstractNumId w:val="10"/>
   </w:num>
-  <w:num w:numId="24">
+  <w:num w:numId="24" w16cid:durableId="566041027">
     <w:abstractNumId w:val="9"/>
   </w:num>
-  <w:num w:numId="25">
+  <w:num w:numId="25" w16cid:durableId="1189949808">
     <w:abstractNumId w:val="8"/>
   </w:num>
-  <w:num w:numId="26">
+  <w:num w:numId="26" w16cid:durableId="603071208">
     <w:abstractNumId w:val="21"/>
   </w:num>
-  <w:num w:numId="27">
+  <w:num w:numId="27" w16cid:durableId="1933585732">
     <w:abstractNumId w:val="22"/>
   </w:num>
-  <w:num w:numId="28">
+  <w:num w:numId="28" w16cid:durableId="1067000978">
     <w:abstractNumId w:val="28"/>
   </w:num>
-  <w:num w:numId="29">
+  <w:num w:numId="29" w16cid:durableId="108209318">
     <w:abstractNumId w:val="16"/>
   </w:num>
-  <w:num w:numId="30">
+  <w:num w:numId="30" w16cid:durableId="1293706143">
     <w:abstractNumId w:val="4"/>
   </w:num>
 </w:numbering>
 </file>
 
 <file path=word/styles.xml><?xml version="1.0" encoding="utf-8"?>
-<w:styles xmlns:r="http://schemas.openxmlformats.org/officeDocument/2006/relationships" xmlns:w="http://schemas.openxmlformats.org/wordprocessingml/2006/main">
+<w:styles xmlns:mc="http://schemas.openxmlformats.org/markup-compatibility/2006" xmlns:r="http://schemas.openxmlformats.org/officeDocument/2006/relationships" xmlns:w="http://schemas.openxmlformats.org/wordprocessingml/2006/main" xmlns:w14="http://schemas.microsoft.com/office/word/2010/wordml" xmlns:w15="http://schemas.microsoft.com/office/word/2012/wordml" xmlns:w16cex="http://schemas.microsoft.com/office/word/2018/wordml/cex" xmlns:w16cid="http://schemas.microsoft.com/office/word/2016/wordml/cid" xmlns:w16="http://schemas.microsoft.com/office/word/2018/wordml" xmlns:w16sdtdh="http://schemas.microsoft.com/office/word/2020/wordml/sdtdatahash" xmlns:w16se="http://schemas.microsoft.com/office/word/2015/wordml/symex" mc:Ignorable="w14 w15 w16se w16cid w16 w16cex w16sdtdh">
   <w:docDefaults>
     <w:rPrDefault>
       <w:rPr>
         <w:rFonts w:ascii="Times New Roman" w:eastAsia="Times New Roman" w:hAnsi="Times New Roman" w:cs="Times New Roman"/>
-        <w:lang w:val="en-US" w:eastAsia="en-US" w:bidi="ar-SA"/>
+        <w:lang w:val="ro-RO" w:eastAsia="ro-RO" w:bidi="ar-SA"/>
       </w:rPr>
     </w:rPrDefault>
     <w:pPrDefault/>
   </w:docDefaults>
-  <w:latentStyles w:defLockedState="0" w:defUIPriority="99" w:defSemiHidden="1" w:defUnhideWhenUsed="1" w:defQFormat="0" w:count="267">
-    <w:lsdException w:name="Normal" w:semiHidden="0" w:uiPriority="0" w:unhideWhenUsed="0" w:qFormat="1"/>
-    <w:lsdException w:name="heading 1" w:semiHidden="0" w:uiPriority="9" w:unhideWhenUsed="0" w:qFormat="1"/>
-    <w:lsdException w:name="heading 2" w:semiHidden="0" w:uiPriority="9" w:unhideWhenUsed="0" w:qFormat="1"/>
-    <w:lsdException w:name="heading 3" w:semiHidden="0" w:uiPriority="9" w:unhideWhenUsed="0" w:qFormat="1"/>
-    <w:lsdException w:name="heading 4" w:semiHidden="0" w:uiPriority="9" w:unhideWhenUsed="0" w:qFormat="1"/>
-    <w:lsdException w:name="heading 5" w:semiHidden="0" w:uiPriority="9" w:unhideWhenUsed="0" w:qFormat="1"/>
-    <w:lsdException w:name="heading 6" w:semiHidden="0" w:uiPriority="9" w:unhideWhenUsed="0" w:qFormat="1"/>
-    <w:lsdException w:name="heading 7" w:semiHidden="0" w:uiPriority="9" w:unhideWhenUsed="0" w:qFormat="1"/>
-    <w:lsdException w:name="heading 8" w:semiHidden="0" w:uiPriority="9" w:unhideWhenUsed="0" w:qFormat="1"/>
-    <w:lsdException w:name="heading 9" w:semiHidden="0" w:uiPriority="9" w:unhideWhenUsed="0" w:qFormat="1"/>
-    <w:lsdException w:name="toc 1" w:uiPriority="39"/>
-    <w:lsdException w:name="toc 2" w:uiPriority="39"/>
-    <w:lsdException w:name="toc 3" w:uiPriority="39"/>
-    <w:lsdException w:name="toc 4" w:uiPriority="39"/>
-    <w:lsdException w:name="toc 5" w:uiPriority="39"/>
-    <w:lsdException w:name="toc 6" w:uiPriority="39"/>
-    <w:lsdException w:name="toc 7" w:uiPriority="39"/>
-    <w:lsdException w:name="toc 8" w:uiPriority="39"/>
-    <w:lsdException w:name="toc 9" w:uiPriority="39"/>
-    <w:lsdException w:name="caption" w:uiPriority="35" w:qFormat="1"/>
-    <w:lsdException w:name="Title" w:semiHidden="0" w:uiPriority="10" w:unhideWhenUsed="0" w:qFormat="1"/>
-    <w:lsdException w:name="Default Paragraph Font" w:uiPriority="1"/>
-    <w:lsdException w:name="Subtitle" w:semiHidden="0" w:uiPriority="11" w:unhideWhenUsed="0" w:qFormat="1"/>
-    <w:lsdException w:name="Strong" w:semiHidden="0" w:uiPriority="22" w:unhideWhenUsed="0" w:qFormat="1"/>
-    <w:lsdException w:name="Emphasis" w:semiHidden="0" w:uiPriority="20" w:unhideWhenUsed="0" w:qFormat="1"/>
-    <w:lsdException w:name="Table Grid" w:semiHidden="0" w:uiPriority="59" w:unhideWhenUsed="0"/>
-    <w:lsdException w:name="Placeholder Text" w:unhideWhenUsed="0"/>
-    <w:lsdException w:name="No Spacing" w:semiHidden="0" w:uiPriority="1" w:unhideWhenUsed="0" w:qFormat="1"/>
-    <w:lsdException w:name="Light Shading" w:semiHidden="0" w:uiPriority="60" w:unhideWhenUsed="0"/>
-    <w:lsdException w:name="Light List" w:semiHidden="0" w:uiPriority="61" w:unhideWhenUsed="0"/>
-    <w:lsdException w:name="Light Grid" w:semiHidden="0" w:uiPriority="62" w:unhideWhenUsed="0"/>
-    <w:lsdException w:name="Medium Shading 1" w:semiHidden="0" w:uiPriority="63" w:unhideWhenUsed="0"/>
-    <w:lsdException w:name="Medium Shading 2" w:semiHidden="0" w:uiPriority="64" w:unhideWhenUsed="0"/>
-    <w:lsdException w:name="Medium List 1" w:semiHidden="0" w:uiPriority="65" w:unhideWhenUsed="0"/>
-    <w:lsdException w:name="Medium List 2" w:semiHidden="0" w:uiPriority="66" w:unhideWhenUsed="0"/>
-    <w:lsdException w:name="Medium Grid 1" w:semiHidden="0" w:uiPriority="67" w:unhideWhenUsed="0"/>
-    <w:lsdException w:name="Medium Grid 2" w:semiHidden="0" w:uiPriority="68" w:unhideWhenUsed="0"/>
-    <w:lsdException w:name="Medium Grid 3" w:semiHidden="0" w:uiPriority="69" w:unhideWhenUsed="0"/>
-    <w:lsdException w:name="Dark List" w:semiHidden="0" w:uiPriority="70" w:unhideWhenUsed="0"/>
-    <w:lsdException w:name="Colorful Shading" w:semiHidden="0" w:uiPriority="71" w:unhideWhenUsed="0"/>
-    <w:lsdException w:name="Colorful List" w:semiHidden="0" w:uiPriority="72" w:unhideWhenUsed="0"/>
-    <w:lsdException w:name="Colorful Grid" w:semiHidden="0" w:uiPriority="73" w:unhideWhenUsed="0"/>
-    <w:lsdException w:name="Light Shading Accent 1" w:semiHidden="0" w:uiPriority="60" w:unhideWhenUsed="0"/>
-    <w:lsdException w:name="Light List Accent 1" w:semiHidden="0" w:uiPriority="61" w:unhideWhenUsed="0"/>
-    <w:lsdException w:name="Light Grid Accent 1" w:semiHidden="0" w:uiPriority="62" w:unhideWhenUsed="0"/>
-    <w:lsdException w:name="Medium Shading 1 Accent 1" w:semiHidden="0" w:uiPriority="63" w:unhideWhenUsed="0"/>
-    <w:lsdException w:name="Medium Shading 2 Accent 1" w:semiHidden="0" w:uiPriority="64" w:unhideWhenUsed="0"/>
-    <w:lsdException w:name="Medium List 1 Accent 1" w:semiHidden="0" w:uiPriority="65" w:unhideWhenUsed="0"/>
-    <w:lsdException w:name="Revision" w:unhideWhenUsed="0"/>
-    <w:lsdException w:name="List Paragraph" w:semiHidden="0" w:uiPriority="34" w:unhideWhenUsed="0" w:qFormat="1"/>
-    <w:lsdException w:name="Quote" w:semiHidden="0" w:uiPriority="29" w:unhideWhenUsed="0" w:qFormat="1"/>
-    <w:lsdException w:name="Intense Quote" w:semiHidden="0" w:uiPriority="30" w:unhideWhenUsed="0" w:qFormat="1"/>
-    <w:lsdException w:name="Medium List 2 Accent 1" w:semiHidden="0" w:uiPriority="66" w:unhideWhenUsed="0"/>
-    <w:lsdException w:name="Medium Grid 1 Accent 1" w:semiHidden="0" w:uiPriority="67" w:unhideWhenUsed="0"/>
-    <w:lsdException w:name="Medium Grid 2 Accent 1" w:semiHidden="0" w:uiPriority="68" w:unhideWhenUsed="0"/>
-    <w:lsdException w:name="Medium Grid 3 Accent 1" w:semiHidden="0" w:uiPriority="69" w:unhideWhenUsed="0"/>
-    <w:lsdException w:name="Dark List Accent 1" w:semiHidden="0" w:uiPriority="70" w:unhideWhenUsed="0"/>
-    <w:lsdException w:name="Colorful Shading Accent 1" w:semiHidden="0" w:uiPriority="71" w:unhideWhenUsed="0"/>
-    <w:lsdException w:name="Colorful List Accent 1" w:semiHidden="0" w:uiPriority="72" w:unhideWhenUsed="0"/>
-    <w:lsdException w:name="Colorful Grid Accent 1" w:semiHidden="0" w:uiPriority="73" w:unhideWhenUsed="0"/>
-    <w:lsdException w:name="Light Shading Accent 2" w:semiHidden="0" w:uiPriority="60" w:unhideWhenUsed="0"/>
-    <w:lsdException w:name="Light List Accent 2" w:semiHidden="0" w:uiPriority="61" w:unhideWhenUsed="0"/>
-    <w:lsdException w:name="Light Grid Accent 2" w:semiHidden="0" w:uiPriority="62" w:unhideWhenUsed="0"/>
-    <w:lsdException w:name="Medium Shading 1 Accent 2" w:semiHidden="0" w:uiPriority="63" w:unhideWhenUsed="0"/>
-    <w:lsdException w:name="Medium Shading 2 Accent 2" w:semiHidden="0" w:uiPriority="64" w:unhideWhenUsed="0"/>
-    <w:lsdException w:name="Medium List 1 Accent 2" w:semiHidden="0" w:uiPriority="65" w:unhideWhenUsed="0"/>
-    <w:lsdException w:name="Medium List 2 Accent 2" w:semiHidden="0" w:uiPriority="66" w:unhideWhenUsed="0"/>
-    <w:lsdException w:name="Medium Grid 1 Accent 2" w:semiHidden="0" w:uiPriority="67" w:unhideWhenUsed="0"/>
-    <w:lsdException w:name="Medium Grid 2 Accent 2" w:semiHidden="0" w:uiPriority="68" w:unhideWhenUsed="0"/>
-    <w:lsdException w:name="Medium Grid 3 Accent 2" w:semiHidden="0" w:uiPriority="69" w:unhideWhenUsed="0"/>
-    <w:lsdException w:name="Dark List Accent 2" w:semiHidden="0" w:uiPriority="70" w:unhideWhenUsed="0"/>
-    <w:lsdException w:name="Colorful Shading Accent 2" w:semiHidden="0" w:uiPriority="71" w:unhideWhenUsed="0"/>
-    <w:lsdException w:name="Colorful List Accent 2" w:semiHidden="0" w:uiPriority="72" w:unhideWhenUsed="0"/>
-    <w:lsdException w:name="Colorful Grid Accent 2" w:semiHidden="0" w:uiPriority="73" w:unhideWhenUsed="0"/>
-    <w:lsdException w:name="Light Shading Accent 3" w:semiHidden="0" w:uiPriority="60" w:unhideWhenUsed="0"/>
-    <w:lsdException w:name="Light List Accent 3" w:semiHidden="0" w:uiPriority="61" w:unhideWhenUsed="0"/>
-    <w:lsdException w:name="Light Grid Accent 3" w:semiHidden="0" w:uiPriority="62" w:unhideWhenUsed="0"/>
-    <w:lsdException w:name="Medium Shading 1 Accent 3" w:semiHidden="0" w:uiPriority="63" w:unhideWhenUsed="0"/>
-    <w:lsdException w:name="Medium Shading 2 Accent 3" w:semiHidden="0" w:uiPriority="64" w:unhideWhenUsed="0"/>
-    <w:lsdException w:name="Medium List 1 Accent 3" w:semiHidden="0" w:uiPriority="65" w:unhideWhenUsed="0"/>
-    <w:lsdException w:name="Medium List 2 Accent 3" w:semiHidden="0" w:uiPriority="66" w:unhideWhenUsed="0"/>
-    <w:lsdException w:name="Medium Grid 1 Accent 3" w:semiHidden="0" w:uiPriority="67" w:unhideWhenUsed="0"/>
-    <w:lsdException w:name="Medium Grid 2 Accent 3" w:semiHidden="0" w:uiPriority="68" w:unhideWhenUsed="0"/>
-    <w:lsdException w:name="Medium Grid 3 Accent 3" w:semiHidden="0" w:uiPriority="69" w:unhideWhenUsed="0"/>
-    <w:lsdException w:name="Dark List Accent 3" w:semiHidden="0" w:uiPriority="70" w:unhideWhenUsed="0"/>
-    <w:lsdException w:name="Colorful Shading Accent 3" w:semiHidden="0" w:uiPriority="71" w:unhideWhenUsed="0"/>
-    <w:lsdException w:name="Colorful List Accent 3" w:semiHidden="0" w:uiPriority="72" w:unhideWhenUsed="0"/>
-    <w:lsdException w:name="Colorful Grid Accent 3" w:semiHidden="0" w:uiPriority="73" w:unhideWhenUsed="0"/>
-    <w:lsdException w:name="Light Shading Accent 4" w:semiHidden="0" w:uiPriority="60" w:unhideWhenUsed="0"/>
-    <w:lsdException w:name="Light List Accent 4" w:semiHidden="0" w:uiPriority="61" w:unhideWhenUsed="0"/>
-    <w:lsdException w:name="Light Grid Accent 4" w:semiHidden="0" w:uiPriority="62" w:unhideWhenUsed="0"/>
-    <w:lsdException w:name="Medium Shading 1 Accent 4" w:semiHidden="0" w:uiPriority="63" w:unhideWhenUsed="0"/>
-    <w:lsdException w:name="Medium Shading 2 Accent 4" w:semiHidden="0" w:uiPriority="64" w:unhideWhenUsed="0"/>
-    <w:lsdException w:name="Medium List 1 Accent 4" w:semiHidden="0" w:uiPriority="65" w:unhideWhenUsed="0"/>
-    <w:lsdException w:name="Medium List 2 Accent 4" w:semiHidden="0" w:uiPriority="66" w:unhideWhenUsed="0"/>
-    <w:lsdException w:name="Medium Grid 1 Accent 4" w:semiHidden="0" w:uiPriority="67" w:unhideWhenUsed="0"/>
-    <w:lsdException w:name="Medium Grid 2 Accent 4" w:semiHidden="0" w:uiPriority="68" w:unhideWhenUsed="0"/>
-    <w:lsdException w:name="Medium Grid 3 Accent 4" w:semiHidden="0" w:uiPriority="69" w:unhideWhenUsed="0"/>
-    <w:lsdException w:name="Dark List Accent 4" w:semiHidden="0" w:uiPriority="70" w:unhideWhenUsed="0"/>
-    <w:lsdException w:name="Colorful Shading Accent 4" w:semiHidden="0" w:uiPriority="71" w:unhideWhenUsed="0"/>
-    <w:lsdException w:name="Colorful List Accent 4" w:semiHidden="0" w:uiPriority="72" w:unhideWhenUsed="0"/>
-    <w:lsdException w:name="Colorful Grid Accent 4" w:semiHidden="0" w:uiPriority="73" w:unhideWhenUsed="0"/>
-    <w:lsdException w:name="Light Shading Accent 5" w:semiHidden="0" w:uiPriority="60" w:unhideWhenUsed="0"/>
-    <w:lsdException w:name="Light List Accent 5" w:semiHidden="0" w:uiPriority="61" w:unhideWhenUsed="0"/>
-    <w:lsdException w:name="Light Grid Accent 5" w:semiHidden="0" w:uiPriority="62" w:unhideWhenUsed="0"/>
-    <w:lsdException w:name="Medium Shading 1 Accent 5" w:semiHidden="0" w:uiPriority="63" w:unhideWhenUsed="0"/>
-    <w:lsdException w:name="Medium Shading 2 Accent 5" w:semiHidden="0" w:uiPriority="64" w:unhideWhenUsed="0"/>
-    <w:lsdException w:name="Medium List 1 Accent 5" w:semiHidden="0" w:uiPriority="65" w:unhideWhenUsed="0"/>
-    <w:lsdException w:name="Medium List 2 Accent 5" w:semiHidden="0" w:uiPriority="66" w:unhideWhenUsed="0"/>
-    <w:lsdException w:name="Medium Grid 1 Accent 5" w:semiHidden="0" w:uiPriority="67" w:unhideWhenUsed="0"/>
-    <w:lsdException w:name="Medium Grid 2 Accent 5" w:semiHidden="0" w:uiPriority="68" w:unhideWhenUsed="0"/>
-    <w:lsdException w:name="Medium Grid 3 Accent 5" w:semiHidden="0" w:uiPriority="69" w:unhideWhenUsed="0"/>
-    <w:lsdException w:name="Dark List Accent 5" w:semiHidden="0" w:uiPriority="70" w:unhideWhenUsed="0"/>
-    <w:lsdException w:name="Colorful Shading Accent 5" w:semiHidden="0" w:uiPriority="71" w:unhideWhenUsed="0"/>
-    <w:lsdException w:name="Colorful List Accent 5" w:semiHidden="0" w:uiPriority="72" w:unhideWhenUsed="0"/>
-    <w:lsdException w:name="Colorful Grid Accent 5" w:semiHidden="0" w:uiPriority="73" w:unhideWhenUsed="0"/>
-    <w:lsdException w:name="Light Shading Accent 6" w:semiHidden="0" w:uiPriority="60" w:unhideWhenUsed="0"/>
-    <w:lsdException w:name="Light List Accent 6" w:semiHidden="0" w:uiPriority="61" w:unhideWhenUsed="0"/>
-    <w:lsdException w:name="Light Grid Accent 6" w:semiHidden="0" w:uiPriority="62" w:unhideWhenUsed="0"/>
-    <w:lsdException w:name="Medium Shading 1 Accent 6" w:semiHidden="0" w:uiPriority="63" w:unhideWhenUsed="0"/>
-    <w:lsdException w:name="Medium Shading 2 Accent 6" w:semiHidden="0" w:uiPriority="64" w:unhideWhenUsed="0"/>
-    <w:lsdException w:name="Medium List 1 Accent 6" w:semiHidden="0" w:uiPriority="65" w:unhideWhenUsed="0"/>
-    <w:lsdException w:name="Medium List 2 Accent 6" w:semiHidden="0" w:uiPriority="66" w:unhideWhenUsed="0"/>
-    <w:lsdException w:name="Medium Grid 1 Accent 6" w:semiHidden="0" w:uiPriority="67" w:unhideWhenUsed="0"/>
-    <w:lsdException w:name="Medium Grid 2 Accent 6" w:semiHidden="0" w:uiPriority="68" w:unhideWhenUsed="0"/>
-    <w:lsdException w:name="Medium Grid 3 Accent 6" w:semiHidden="0" w:uiPriority="69" w:unhideWhenUsed="0"/>
-    <w:lsdException w:name="Dark List Accent 6" w:semiHidden="0" w:uiPriority="70" w:unhideWhenUsed="0"/>
-    <w:lsdException w:name="Colorful Shading Accent 6" w:semiHidden="0" w:uiPriority="71" w:unhideWhenUsed="0"/>
-    <w:lsdException w:name="Colorful List Accent 6" w:semiHidden="0" w:uiPriority="72" w:unhideWhenUsed="0"/>
-    <w:lsdException w:name="Colorful Grid Accent 6" w:semiHidden="0" w:uiPriority="73" w:unhideWhenUsed="0"/>
-    <w:lsdException w:name="Subtle Emphasis" w:semiHidden="0" w:uiPriority="19" w:unhideWhenUsed="0" w:qFormat="1"/>
-    <w:lsdException w:name="Intense Emphasis" w:semiHidden="0" w:uiPriority="21" w:unhideWhenUsed="0" w:qFormat="1"/>
-    <w:lsdException w:name="Subtle Reference" w:semiHidden="0" w:uiPriority="31" w:unhideWhenUsed="0" w:qFormat="1"/>
-    <w:lsdException w:name="Intense Reference" w:semiHidden="0" w:uiPriority="32" w:unhideWhenUsed="0" w:qFormat="1"/>
-    <w:lsdException w:name="Book Title" w:semiHidden="0" w:uiPriority="33" w:unhideWhenUsed="0" w:qFormat="1"/>
-    <w:lsdException w:name="Bibliography" w:uiPriority="37"/>
-    <w:lsdException w:name="TOC Heading" w:uiPriority="39" w:qFormat="1"/>
+  <w:latentStyles w:defLockedState="0" w:defUIPriority="99" w:defSemiHidden="0" w:defUnhideWhenUsed="0" w:defQFormat="0" w:count="376">
+    <w:lsdException w:name="Normal" w:uiPriority="0" w:qFormat="1"/>
+    <w:lsdException w:name="heading 1" w:uiPriority="9" w:qFormat="1"/>
+    <w:lsdException w:name="heading 2" w:uiPriority="9" w:qFormat="1"/>
+    <w:lsdException w:name="heading 3" w:uiPriority="9" w:qFormat="1"/>
+    <w:lsdException w:name="heading 4" w:uiPriority="9" w:qFormat="1"/>
+    <w:lsdException w:name="heading 5" w:uiPriority="9" w:qFormat="1"/>
+    <w:lsdException w:name="heading 6" w:uiPriority="9" w:qFormat="1"/>
+    <w:lsdException w:name="heading 7" w:uiPriority="9" w:qFormat="1"/>
+    <w:lsdException w:name="heading 8" w:uiPriority="9" w:qFormat="1"/>
+    <w:lsdException w:name="heading 9" w:uiPriority="9" w:qFormat="1"/>
+    <w:lsdException w:name="index 1" w:semiHidden="1" w:unhideWhenUsed="1"/>
+    <w:lsdException w:name="index 2" w:semiHidden="1" w:unhideWhenUsed="1"/>
+    <w:lsdException w:name="index 3" w:semiHidden="1" w:unhideWhenUsed="1"/>
+    <w:lsdException w:name="index 4" w:semiHidden="1" w:unhideWhenUsed="1"/>
+    <w:lsdException w:name="index 5" w:semiHidden="1" w:unhideWhenUsed="1"/>
+    <w:lsdException w:name="index 6" w:semiHidden="1" w:unhideWhenUsed="1"/>
+    <w:lsdException w:name="index 7" w:semiHidden="1" w:unhideWhenUsed="1"/>
+    <w:lsdException w:name="index 8" w:semiHidden="1" w:unhideWhenUsed="1"/>
+    <w:lsdException w:name="index 9" w:semiHidden="1" w:unhideWhenUsed="1"/>
+    <w:lsdException w:name="toc 1" w:semiHidden="1" w:uiPriority="39" w:unhideWhenUsed="1"/>
+    <w:lsdException w:name="toc 2" w:semiHidden="1" w:uiPriority="39" w:unhideWhenUsed="1"/>
+    <w:lsdException w:name="toc 3" w:semiHidden="1" w:uiPriority="39" w:unhideWhenUsed="1"/>
+    <w:lsdException w:name="toc 4" w:semiHidden="1" w:uiPriority="39" w:unhideWhenUsed="1"/>
+    <w:lsdException w:name="toc 5" w:semiHidden="1" w:uiPriority="39" w:unhideWhenUsed="1"/>
+    <w:lsdException w:name="toc 6" w:semiHidden="1" w:uiPriority="39" w:unhideWhenUsed="1"/>
+    <w:lsdException w:name="toc 7" w:semiHidden="1" w:uiPriority="39" w:unhideWhenUsed="1"/>
+    <w:lsdException w:name="toc 8" w:semiHidden="1" w:uiPriority="39" w:unhideWhenUsed="1"/>
+    <w:lsdException w:name="toc 9" w:semiHidden="1" w:uiPriority="39" w:unhideWhenUsed="1"/>
+    <w:lsdException w:name="Normal Indent" w:semiHidden="1" w:unhideWhenUsed="1"/>
+    <w:lsdException w:name="footnote text" w:semiHidden="1" w:unhideWhenUsed="1"/>
+    <w:lsdException w:name="annotation text" w:semiHidden="1" w:unhideWhenUsed="1"/>
+    <w:lsdException w:name="header" w:semiHidden="1" w:unhideWhenUsed="1"/>
+    <w:lsdException w:name="footer" w:semiHidden="1" w:unhideWhenUsed="1"/>
+    <w:lsdException w:name="index heading" w:semiHidden="1" w:unhideWhenUsed="1"/>
+    <w:lsdException w:name="caption" w:semiHidden="1" w:uiPriority="35" w:unhideWhenUsed="1" w:qFormat="1"/>
+    <w:lsdException w:name="table of figures" w:semiHidden="1" w:unhideWhenUsed="1"/>
+    <w:lsdException w:name="envelope address" w:semiHidden="1" w:unhideWhenUsed="1"/>
+    <w:lsdException w:name="envelope return" w:semiHidden="1" w:unhideWhenUsed="1"/>
+    <w:lsdException w:name="footnote reference" w:semiHidden="1" w:unhideWhenUsed="1"/>
+    <w:lsdException w:name="annotation reference" w:semiHidden="1" w:unhideWhenUsed="1"/>
+    <w:lsdException w:name="line number" w:semiHidden="1" w:unhideWhenUsed="1"/>
+    <w:lsdException w:name="page number" w:semiHidden="1" w:unhideWhenUsed="1"/>
+    <w:lsdException w:name="endnote reference" w:semiHidden="1" w:unhideWhenUsed="1"/>
+    <w:lsdException w:name="endnote text" w:semiHidden="1" w:unhideWhenUsed="1"/>
+    <w:lsdException w:name="table of authorities" w:semiHidden="1" w:unhideWhenUsed="1"/>
+    <w:lsdException w:name="macro" w:semiHidden="1" w:unhideWhenUsed="1"/>
+    <w:lsdException w:name="toa heading" w:semiHidden="1" w:unhideWhenUsed="1"/>
+    <w:lsdException w:name="List" w:semiHidden="1" w:unhideWhenUsed="1"/>
+    <w:lsdException w:name="List Bullet" w:semiHidden="1" w:unhideWhenUsed="1"/>
+    <w:lsdException w:name="List Number" w:semiHidden="1" w:unhideWhenUsed="1"/>
+    <w:lsdException w:name="List 2" w:semiHidden="1" w:unhideWhenUsed="1"/>
+    <w:lsdException w:name="List 3" w:semiHidden="1" w:unhideWhenUsed="1"/>
+    <w:lsdException w:name="List 4" w:semiHidden="1" w:unhideWhenUsed="1"/>
+    <w:lsdException w:name="List 5" w:semiHidden="1" w:unhideWhenUsed="1"/>
+    <w:lsdException w:name="List Bullet 2" w:semiHidden="1" w:unhideWhenUsed="1"/>
+    <w:lsdException w:name="List Bullet 3" w:semiHidden="1" w:unhideWhenUsed="1"/>
+    <w:lsdException w:name="List Bullet 4" w:semiHidden="1" w:unhideWhenUsed="1"/>
+    <w:lsdException w:name="List Bullet 5" w:semiHidden="1" w:unhideWhenUsed="1"/>
+    <w:lsdException w:name="List Number 2" w:semiHidden="1" w:unhideWhenUsed="1"/>
+    <w:lsdException w:name="List Number 3" w:semiHidden="1" w:unhideWhenUsed="1"/>
+    <w:lsdException w:name="List Number 4" w:semiHidden="1" w:unhideWhenUsed="1"/>
+    <w:lsdException w:name="List Number 5" w:semiHidden="1" w:unhideWhenUsed="1"/>
+    <w:lsdException w:name="Title" w:uiPriority="10" w:qFormat="1"/>
+    <w:lsdException w:name="Closing" w:semiHidden="1" w:unhideWhenUsed="1"/>
+    <w:lsdException w:name="Signature" w:semiHidden="1" w:unhideWhenUsed="1"/>
+    <w:lsdException w:name="Default Paragraph Font" w:semiHidden="1" w:uiPriority="1" w:unhideWhenUsed="1"/>
+    <w:lsdException w:name="Body Text" w:semiHidden="1" w:unhideWhenUsed="1"/>
+    <w:lsdException w:name="Body Text Indent" w:semiHidden="1" w:unhideWhenUsed="1"/>
+    <w:lsdException w:name="List Continue" w:semiHidden="1" w:unhideWhenUsed="1"/>
+    <w:lsdException w:name="List Continue 2" w:semiHidden="1" w:unhideWhenUsed="1"/>
+    <w:lsdException w:name="List Continue 3" w:semiHidden="1" w:unhideWhenUsed="1"/>
+    <w:lsdException w:name="List Continue 4" w:semiHidden="1" w:unhideWhenUsed="1"/>
+    <w:lsdException w:name="List Continue 5" w:semiHidden="1" w:unhideWhenUsed="1"/>
+    <w:lsdException w:name="Message Header" w:semiHidden="1" w:unhideWhenUsed="1"/>
+    <w:lsdException w:name="Subtitle" w:uiPriority="11" w:qFormat="1"/>
+    <w:lsdException w:name="Salutation" w:semiHidden="1" w:unhideWhenUsed="1"/>
+    <w:lsdException w:name="Date" w:semiHidden="1" w:unhideWhenUsed="1"/>
+    <w:lsdException w:name="Body Text First Indent" w:semiHidden="1" w:unhideWhenUsed="1"/>
+    <w:lsdException w:name="Body Text First Indent 2" w:semiHidden="1" w:unhideWhenUsed="1"/>
+    <w:lsdException w:name="Note Heading" w:semiHidden="1" w:unhideWhenUsed="1"/>
+    <w:lsdException w:name="Body Text 2" w:semiHidden="1" w:unhideWhenUsed="1"/>
+    <w:lsdException w:name="Body Text 3" w:semiHidden="1" w:unhideWhenUsed="1"/>
+    <w:lsdException w:name="Body Text Indent 2" w:semiHidden="1" w:unhideWhenUsed="1"/>
+    <w:lsdException w:name="Body Text Indent 3" w:semiHidden="1" w:unhideWhenUsed="1"/>
+    <w:lsdException w:name="Block Text" w:semiHidden="1" w:unhideWhenUsed="1"/>
+    <w:lsdException w:name="Hyperlink" w:semiHidden="1" w:unhideWhenUsed="1"/>
+    <w:lsdException w:name="FollowedHyperlink" w:semiHidden="1" w:unhideWhenUsed="1"/>
+    <w:lsdException w:name="Strong" w:uiPriority="22" w:qFormat="1"/>
+    <w:lsdException w:name="Emphasis" w:uiPriority="20" w:qFormat="1"/>
+    <w:lsdException w:name="Document Map" w:semiHidden="1" w:unhideWhenUsed="1"/>
+    <w:lsdException w:name="Plain Text" w:semiHidden="1" w:unhideWhenUsed="1"/>
+    <w:lsdException w:name="E-mail Signature" w:semiHidden="1" w:unhideWhenUsed="1"/>
+    <w:lsdException w:name="HTML Top of Form" w:semiHidden="1" w:unhideWhenUsed="1"/>
+    <w:lsdException w:name="HTML Bottom of Form" w:semiHidden="1" w:unhideWhenUsed="1"/>
+    <w:lsdException w:name="Normal (Web)" w:semiHidden="1" w:unhideWhenUsed="1"/>
+    <w:lsdException w:name="HTML Acronym" w:semiHidden="1" w:unhideWhenUsed="1"/>
+    <w:lsdException w:name="HTML Address" w:semiHidden="1" w:unhideWhenUsed="1"/>
+    <w:lsdException w:name="HTML Cite" w:semiHidden="1" w:unhideWhenUsed="1"/>
+    <w:lsdException w:name="HTML Code" w:semiHidden="1" w:unhideWhenUsed="1"/>
+    <w:lsdException w:name="HTML Definition" w:semiHidden="1" w:unhideWhenUsed="1"/>
+    <w:lsdException w:name="HTML Keyboard" w:semiHidden="1" w:unhideWhenUsed="1"/>
+    <w:lsdException w:name="HTML Preformatted" w:semiHidden="1" w:unhideWhenUsed="1"/>
+    <w:lsdException w:name="HTML Sample" w:semiHidden="1" w:unhideWhenUsed="1"/>
+    <w:lsdException w:name="HTML Typewriter" w:semiHidden="1" w:unhideWhenUsed="1"/>
+    <w:lsdException w:name="HTML Variable" w:semiHidden="1" w:unhideWhenUsed="1"/>
+    <w:lsdException w:name="Normal Table" w:semiHidden="1" w:unhideWhenUsed="1"/>
+    <w:lsdException w:name="annotation subject" w:semiHidden="1" w:unhideWhenUsed="1"/>
+    <w:lsdException w:name="No List" w:semiHidden="1" w:unhideWhenUsed="1"/>
+    <w:lsdException w:name="Outline List 1" w:semiHidden="1" w:unhideWhenUsed="1"/>
+    <w:lsdException w:name="Outline List 2" w:semiHidden="1" w:unhideWhenUsed="1"/>
+    <w:lsdException w:name="Outline List 3" w:semiHidden="1" w:unhideWhenUsed="1"/>
+    <w:lsdException w:name="Table Simple 1" w:semiHidden="1" w:unhideWhenUsed="1"/>
+    <w:lsdException w:name="Table Simple 2" w:semiHidden="1" w:unhideWhenUsed="1"/>
+    <w:lsdException w:name="Table Simple 3" w:semiHidden="1" w:unhideWhenUsed="1"/>
+    <w:lsdException w:name="Table Classic 1" w:semiHidden="1" w:unhideWhenUsed="1"/>
+    <w:lsdException w:name="Table Classic 2" w:semiHidden="1" w:unhideWhenUsed="1"/>
+    <w:lsdException w:name="Table Classic 3" w:semiHidden="1" w:unhideWhenUsed="1"/>
+    <w:lsdException w:name="Table Classic 4" w:semiHidden="1" w:unhideWhenUsed="1"/>
+    <w:lsdException w:name="Table Colorful 1" w:semiHidden="1" w:unhideWhenUsed="1"/>
+    <w:lsdException w:name="Table Colorful 2" w:semiHidden="1" w:unhideWhenUsed="1"/>
+    <w:lsdException w:name="Table Colorful 3" w:semiHidden="1" w:unhideWhenUsed="1"/>
+    <w:lsdException w:name="Table Columns 1" w:semiHidden="1" w:unhideWhenUsed="1"/>
+    <w:lsdException w:name="Table Columns 2" w:semiHidden="1" w:unhideWhenUsed="1"/>
+    <w:lsdException w:name="Table Columns 3" w:semiHidden="1" w:unhideWhenUsed="1"/>
+    <w:lsdException w:name="Table Columns 4" w:semiHidden="1" w:unhideWhenUsed="1"/>
+    <w:lsdException w:name="Table Columns 5" w:semiHidden="1" w:unhideWhenUsed="1"/>
+    <w:lsdException w:name="Table Grid 1" w:semiHidden="1" w:unhideWhenUsed="1"/>
+    <w:lsdException w:name="Table Grid 2" w:semiHidden="1" w:unhideWhenUsed="1"/>
+    <w:lsdException w:name="Table Grid 3" w:semiHidden="1" w:unhideWhenUsed="1"/>
+    <w:lsdException w:name="Table Grid 4" w:semiHidden="1" w:unhideWhenUsed="1"/>
+    <w:lsdException w:name="Table Grid 5" w:semiHidden="1" w:unhideWhenUsed="1"/>
+    <w:lsdException w:name="Table Grid 6" w:semiHidden="1" w:unhideWhenUsed="1"/>
+    <w:lsdException w:name="Table Grid 7" w:semiHidden="1" w:unhideWhenUsed="1"/>
+    <w:lsdException w:name="Table Grid 8" w:semiHidden="1" w:unhideWhenUsed="1"/>
+    <w:lsdException w:name="Table List 1" w:semiHidden="1" w:unhideWhenUsed="1"/>
+    <w:lsdException w:name="Table List 2" w:semiHidden="1" w:unhideWhenUsed="1"/>
+    <w:lsdException w:name="Table List 3" w:semiHidden="1" w:unhideWhenUsed="1"/>
+    <w:lsdException w:name="Table List 4" w:semiHidden="1" w:unhideWhenUsed="1"/>
+    <w:lsdException w:name="Table List 5" w:semiHidden="1" w:unhideWhenUsed="1"/>
+    <w:lsdException w:name="Table List 6" w:semiHidden="1" w:unhideWhenUsed="1"/>
+    <w:lsdException w:name="Table List 7" w:semiHidden="1" w:unhideWhenUsed="1"/>
+    <w:lsdException w:name="Table List 8" w:semiHidden="1" w:unhideWhenUsed="1"/>
+    <w:lsdException w:name="Table 3D effects 1" w:semiHidden="1" w:unhideWhenUsed="1"/>
+    <w:lsdException w:name="Table 3D effects 2" w:semiHidden="1" w:unhideWhenUsed="1"/>
+    <w:lsdException w:name="Table 3D effects 3" w:semiHidden="1" w:unhideWhenUsed="1"/>
+    <w:lsdException w:name="Table Contemporary" w:semiHidden="1" w:unhideWhenUsed="1"/>
+    <w:lsdException w:name="Table Elegant" w:semiHidden="1" w:unhideWhenUsed="1"/>
+    <w:lsdException w:name="Table Professional" w:semiHidden="1" w:unhideWhenUsed="1"/>
+    <w:lsdException w:name="Table Subtle 1" w:semiHidden="1" w:unhideWhenUsed="1"/>
+    <w:lsdException w:name="Table Subtle 2" w:semiHidden="1" w:unhideWhenUsed="1"/>
+    <w:lsdException w:name="Table Web 1" w:semiHidden="1" w:unhideWhenUsed="1"/>
+    <w:lsdException w:name="Table Web 2" w:semiHidden="1" w:unhideWhenUsed="1"/>
+    <w:lsdException w:name="Table Web 3" w:semiHidden="1" w:unhideWhenUsed="1"/>
+    <w:lsdException w:name="Balloon Text" w:semiHidden="1" w:unhideWhenUsed="1"/>
+    <w:lsdException w:name="Table Grid" w:semiHidden="1" w:uiPriority="59" w:unhideWhenUsed="1"/>
+    <w:lsdException w:name="Table Theme" w:semiHidden="1" w:unhideWhenUsed="1"/>
+    <w:lsdException w:name="Placeholder Text" w:semiHidden="1"/>
+    <w:lsdException w:name="No Spacing" w:uiPriority="1" w:qFormat="1"/>
+    <w:lsdException w:name="Light Shading" w:uiPriority="60"/>
+    <w:lsdException w:name="Light List" w:uiPriority="61"/>
+    <w:lsdException w:name="Light Grid" w:uiPriority="62"/>
+    <w:lsdException w:name="Medium Shading 1" w:uiPriority="63"/>
+    <w:lsdException w:name="Medium Shading 2" w:uiPriority="64"/>
+    <w:lsdException w:name="Medium List 1" w:uiPriority="65"/>
+    <w:lsdException w:name="Medium List 2" w:uiPriority="66"/>
+    <w:lsdException w:name="Medium Grid 1" w:uiPriority="67"/>
+    <w:lsdException w:name="Medium Grid 2" w:uiPriority="68"/>
+    <w:lsdException w:name="Medium Grid 3" w:uiPriority="69"/>
+    <w:lsdException w:name="Dark List" w:uiPriority="70"/>
+    <w:lsdException w:name="Colorful Shading" w:uiPriority="71"/>
+    <w:lsdException w:name="Colorful List" w:uiPriority="72"/>
+    <w:lsdException w:name="Colorful Grid" w:uiPriority="73"/>
+    <w:lsdException w:name="Light Shading Accent 1" w:uiPriority="60"/>
+    <w:lsdException w:name="Light List Accent 1" w:uiPriority="61"/>
+    <w:lsdException w:name="Light Grid Accent 1" w:uiPriority="62"/>
+    <w:lsdException w:name="Medium Shading 1 Accent 1" w:uiPriority="63"/>
+    <w:lsdException w:name="Medium Shading 2 Accent 1" w:uiPriority="64"/>
+    <w:lsdException w:name="Medium List 1 Accent 1" w:uiPriority="65"/>
+    <w:lsdException w:name="Revision" w:semiHidden="1"/>
+    <w:lsdException w:name="List Paragraph" w:uiPriority="34" w:qFormat="1"/>
+    <w:lsdException w:name="Quote" w:uiPriority="29" w:qFormat="1"/>
+    <w:lsdException w:name="Intense Quote" w:uiPriority="30" w:qFormat="1"/>
+    <w:lsdException w:name="Medium List 2 Accent 1" w:uiPriority="66"/>
+    <w:lsdException w:name="Medium Grid 1 Accent 1" w:uiPriority="67"/>
+    <w:lsdException w:name="Medium Grid 2 Accent 1" w:uiPriority="68"/>
+    <w:lsdException w:name="Medium Grid 3 Accent 1" w:uiPriority="69"/>
+    <w:lsdException w:name="Dark List Accent 1" w:uiPriority="70"/>
+    <w:lsdException w:name="Colorful Shading Accent 1" w:uiPriority="71"/>
+    <w:lsdException w:name="Colorful List Accent 1" w:uiPriority="72"/>
+    <w:lsdException w:name="Colorful Grid Accent 1" w:uiPriority="73"/>
+    <w:lsdException w:name="Light Shading Accent 2" w:uiPriority="60"/>
+    <w:lsdException w:name="Light List Accent 2" w:uiPriority="61"/>
+    <w:lsdException w:name="Light Grid Accent 2" w:uiPriority="62"/>
+    <w:lsdException w:name="Medium Shading 1 Accent 2" w:uiPriority="63"/>
+    <w:lsdException w:name="Medium Shading 2 Accent 2" w:uiPriority="64"/>
+    <w:lsdException w:name="Medium List 1 Accent 2" w:uiPriority="65"/>
+    <w:lsdException w:name="Medium List 2 Accent 2" w:uiPriority="66"/>
+    <w:lsdException w:name="Medium Grid 1 Accent 2" w:uiPriority="67"/>
+    <w:lsdException w:name="Medium Grid 2 Accent 2" w:uiPriority="68"/>
+    <w:lsdException w:name="Medium Grid 3 Accent 2" w:uiPriority="69"/>
+    <w:lsdException w:name="Dark List Accent 2" w:uiPriority="70"/>
+    <w:lsdException w:name="Colorful Shading Accent 2" w:uiPriority="71"/>
+    <w:lsdException w:name="Colorful List Accent 2" w:uiPriority="72"/>
+    <w:lsdException w:name="Colorful Grid Accent 2" w:uiPriority="73"/>
+    <w:lsdException w:name="Light Shading Accent 3" w:uiPriority="60"/>
+    <w:lsdException w:name="Light List Accent 3" w:uiPriority="61"/>
+    <w:lsdException w:name="Light Grid Accent 3" w:uiPriority="62"/>
+    <w:lsdException w:name="Medium Shading 1 Accent 3" w:uiPriority="63"/>
+    <w:lsdException w:name="Medium Shading 2 Accent 3" w:uiPriority="64"/>
+    <w:lsdException w:name="Medium List 1 Accent 3" w:uiPriority="65"/>
+    <w:lsdException w:name="Medium List 2 Accent 3" w:uiPriority="66"/>
+    <w:lsdException w:name="Medium Grid 1 Accent 3" w:uiPriority="67"/>
+    <w:lsdException w:name="Medium Grid 2 Accent 3" w:uiPriority="68"/>
+    <w:lsdException w:name="Medium Grid 3 Accent 3" w:uiPriority="69"/>
+    <w:lsdException w:name="Dark List Accent 3" w:uiPriority="70"/>
+    <w:lsdException w:name="Colorful Shading Accent 3" w:uiPriority="71"/>
+    <w:lsdException w:name="Colorful List Accent 3" w:uiPriority="72"/>
+    <w:lsdException w:name="Colorful Grid Accent 3" w:uiPriority="73"/>
+    <w:lsdException w:name="Light Shading Accent 4" w:uiPriority="60"/>
+    <w:lsdException w:name="Light List Accent 4" w:uiPriority="61"/>
+    <w:lsdException w:name="Light Grid Accent 4" w:uiPriority="62"/>
+    <w:lsdException w:name="Medium Shading 1 Accent 4" w:uiPriority="63"/>
+    <w:lsdException w:name="Medium Shading 2 Accent 4" w:uiPriority="64"/>
+    <w:lsdException w:name="Medium List 1 Accent 4" w:uiPriority="65"/>
+    <w:lsdException w:name="Medium List 2 Accent 4" w:uiPriority="66"/>
+    <w:lsdException w:name="Medium Grid 1 Accent 4" w:uiPriority="67"/>
+    <w:lsdException w:name="Medium Grid 2 Accent 4" w:uiPriority="68"/>
+    <w:lsdException w:name="Medium Grid 3 Accent 4" w:uiPriority="69"/>
+    <w:lsdException w:name="Dark List Accent 4" w:uiPriority="70"/>
+    <w:lsdException w:name="Colorful Shading Accent 4" w:uiPriority="71"/>
+    <w:lsdException w:name="Colorful List Accent 4" w:uiPriority="72"/>
+    <w:lsdException w:name="Colorful Grid Accent 4" w:uiPriority="73"/>
+    <w:lsdException w:name="Light Shading Accent 5" w:uiPriority="60"/>
+    <w:lsdException w:name="Light List Accent 5" w:uiPriority="61"/>
+    <w:lsdException w:name="Light Grid Accent 5" w:uiPriority="62"/>
+    <w:lsdException w:name="Medium Shading 1 Accent 5" w:uiPriority="63"/>
+    <w:lsdException w:name="Medium Shading 2 Accent 5" w:uiPriority="64"/>
+    <w:lsdException w:name="Medium List 1 Accent 5" w:uiPriority="65"/>
+    <w:lsdException w:name="Medium List 2 Accent 5" w:uiPriority="66"/>
+    <w:lsdException w:name="Medium Grid 1 Accent 5" w:uiPriority="67"/>
+    <w:lsdException w:name="Medium Grid 2 Accent 5" w:uiPriority="68"/>
+    <w:lsdException w:name="Medium Grid 3 Accent 5" w:uiPriority="69"/>
+    <w:lsdException w:name="Dark List Accent 5" w:uiPriority="70"/>
+    <w:lsdException w:name="Colorful Shading Accent 5" w:uiPriority="71"/>
+    <w:lsdException w:name="Colorful List Accent 5" w:uiPriority="72"/>
+    <w:lsdException w:name="Colorful Grid Accent 5" w:uiPriority="73"/>
+    <w:lsdException w:name="Light Shading Accent 6" w:uiPriority="60"/>
+    <w:lsdException w:name="Light List Accent 6" w:uiPriority="61"/>
+    <w:lsdException w:name="Light Grid Accent 6" w:uiPriority="62"/>
+    <w:lsdException w:name="Medium Shading 1 Accent 6" w:uiPriority="63"/>
+    <w:lsdException w:name="Medium Shading 2 Accent 6" w:uiPriority="64"/>
+    <w:lsdException w:name="Medium List 1 Accent 6" w:uiPriority="65"/>
+    <w:lsdException w:name="Medium List 2 Accent 6" w:uiPriority="66"/>
+    <w:lsdException w:name="Medium Grid 1 Accent 6" w:uiPriority="67"/>
+    <w:lsdException w:name="Medium Grid 2 Accent 6" w:uiPriority="68"/>
+    <w:lsdException w:name="Medium Grid 3 Accent 6" w:uiPriority="69"/>
+    <w:lsdException w:name="Dark List Accent 6" w:uiPriority="70"/>
+    <w:lsdException w:name="Colorful Shading Accent 6" w:uiPriority="71"/>
+    <w:lsdException w:name="Colorful List Accent 6" w:uiPriority="72"/>
+    <w:lsdException w:name="Colorful Grid Accent 6" w:uiPriority="73"/>
+    <w:lsdException w:name="Subtle Emphasis" w:uiPriority="19" w:qFormat="1"/>
+    <w:lsdException w:name="Intense Emphasis" w:uiPriority="21" w:qFormat="1"/>
+    <w:lsdException w:name="Subtle Reference" w:uiPriority="31" w:qFormat="1"/>
+    <w:lsdException w:name="Intense Reference" w:uiPriority="32" w:qFormat="1"/>
+    <w:lsdException w:name="Book Title" w:uiPriority="33" w:qFormat="1"/>
+    <w:lsdException w:name="Bibliography" w:semiHidden="1" w:uiPriority="37" w:unhideWhenUsed="1"/>
+    <w:lsdException w:name="TOC Heading" w:semiHidden="1" w:uiPriority="39" w:unhideWhenUsed="1" w:qFormat="1"/>
+    <w:lsdException w:name="Plain Table 1" w:uiPriority="41"/>
+    <w:lsdException w:name="Plain Table 2" w:uiPriority="42"/>
+    <w:lsdException w:name="Plain Table 3" w:uiPriority="43"/>
+    <w:lsdException w:name="Plain Table 4" w:uiPriority="44"/>
+    <w:lsdException w:name="Plain Table 5" w:uiPriority="45"/>
+    <w:lsdException w:name="Grid Table Light" w:uiPriority="40"/>
+    <w:lsdException w:name="Grid Table 1 Light" w:uiPriority="46"/>
+    <w:lsdException w:name="Grid Table 2" w:uiPriority="47"/>
+    <w:lsdException w:name="Grid Table 3" w:uiPriority="48"/>
+    <w:lsdException w:name="Grid Table 4" w:uiPriority="49"/>
+    <w:lsdException w:name="Grid Table 5 Dark" w:uiPriority="50"/>
+    <w:lsdException w:name="Grid Table 6 Colorful" w:uiPriority="51"/>
+    <w:lsdException w:name="Grid Table 7 Colorful" w:uiPriority="52"/>
+    <w:lsdException w:name="Grid Table 1 Light Accent 1" w:uiPriority="46"/>
+    <w:lsdException w:name="Grid Table 2 Accent 1" w:uiPriority="47"/>
+    <w:lsdException w:name="Grid Table 3 Accent 1" w:uiPriority="48"/>
+    <w:lsdException w:name="Grid Table 4 Accent 1" w:uiPriority="49"/>
+    <w:lsdException w:name="Grid Table 5 Dark Accent 1" w:uiPriority="50"/>
+    <w:lsdException w:name="Grid Table 6 Colorful Accent 1" w:uiPriority="51"/>
+    <w:lsdException w:name="Grid Table 7 Colorful Accent 1" w:uiPriority="52"/>
+    <w:lsdException w:name="Grid Table 1 Light Accent 2" w:uiPriority="46"/>
+    <w:lsdException w:name="Grid Table 2 Accent 2" w:uiPriority="47"/>
+    <w:lsdException w:name="Grid Table 3 Accent 2" w:uiPriority="48"/>
+    <w:lsdException w:name="Grid Table 4 Accent 2" w:uiPriority="49"/>
+    <w:lsdException w:name="Grid Table 5 Dark Accent 2" w:uiPriority="50"/>
+    <w:lsdException w:name="Grid Table 6 Colorful Accent 2" w:uiPriority="51"/>
+    <w:lsdException w:name="Grid Table 7 Colorful Accent 2" w:uiPriority="52"/>
+    <w:lsdException w:name="Grid Table 1 Light Accent 3" w:uiPriority="46"/>
+    <w:lsdException w:name="Grid Table 2 Accent 3" w:uiPriority="47"/>
+    <w:lsdException w:name="Grid Table 3 Accent 3" w:uiPriority="48"/>
+    <w:lsdException w:name="Grid Table 4 Accent 3" w:uiPriority="49"/>
+    <w:lsdException w:name="Grid Table 5 Dark Accent 3" w:uiPriority="50"/>
+    <w:lsdException w:name="Grid Table 6 Colorful Accent 3" w:uiPriority="51"/>
+    <w:lsdException w:name="Grid Table 7 Colorful Accent 3" w:uiPriority="52"/>
+    <w:lsdException w:name="Grid Table 1 Light Accent 4" w:uiPriority="46"/>
+    <w:lsdException w:name="Grid Table 2 Accent 4" w:uiPriority="47"/>
+    <w:lsdException w:name="Grid Table 3 Accent 4" w:uiPriority="48"/>
+    <w:lsdException w:name="Grid Table 4 Accent 4" w:uiPriority="49"/>
+    <w:lsdException w:name="Grid Table 5 Dark Accent 4" w:uiPriority="50"/>
+    <w:lsdException w:name="Grid Table 6 Colorful Accent 4" w:uiPriority="51"/>
+    <w:lsdException w:name="Grid Table 7 Colorful Accent 4" w:uiPriority="52"/>
+    <w:lsdException w:name="Grid Table 1 Light Accent 5" w:uiPriority="46"/>
+    <w:lsdException w:name="Grid Table 2 Accent 5" w:uiPriority="47"/>
+    <w:lsdException w:name="Grid Table 3 Accent 5" w:uiPriority="48"/>
+    <w:lsdException w:name="Grid Table 4 Accent 5" w:uiPriority="49"/>
+    <w:lsdException w:name="Grid Table 5 Dark Accent 5" w:uiPriority="50"/>
+    <w:lsdException w:name="Grid Table 6 Colorful Accent 5" w:uiPriority="51"/>
+    <w:lsdException w:name="Grid Table 7 Colorful Accent 5" w:uiPriority="52"/>
+    <w:lsdException w:name="Grid Table 1 Light Accent 6" w:uiPriority="46"/>
+    <w:lsdException w:name="Grid Table 2 Accent 6" w:uiPriority="47"/>
+    <w:lsdException w:name="Grid Table 3 Accent 6" w:uiPriority="48"/>
+    <w:lsdException w:name="Grid Table 4 Accent 6" w:uiPriority="49"/>
+    <w:lsdException w:name="Grid Table 5 Dark Accent 6" w:uiPriority="50"/>
+    <w:lsdException w:name="Grid Table 6 Colorful Accent 6" w:uiPriority="51"/>
+    <w:lsdException w:name="Grid Table 7 Colorful Accent 6" w:uiPriority="52"/>
+    <w:lsdException w:name="List Table 1 Light" w:uiPriority="46"/>
+    <w:lsdException w:name="List Table 2" w:uiPriority="47"/>
+    <w:lsdException w:name="List Table 3" w:uiPriority="48"/>
+    <w:lsdException w:name="List Table 4" w:uiPriority="49"/>
+    <w:lsdException w:name="List Table 5 Dark" w:uiPriority="50"/>
+    <w:lsdException w:name="List Table 6 Colorful" w:uiPriority="51"/>
+    <w:lsdException w:name="List Table 7 Colorful" w:uiPriority="52"/>
+    <w:lsdException w:name="List Table 1 Light Accent 1" w:uiPriority="46"/>
+    <w:lsdException w:name="List Table 2 Accent 1" w:uiPriority="47"/>
+    <w:lsdException w:name="List Table 3 Accent 1" w:uiPriority="48"/>
+    <w:lsdException w:name="List Table 4 Accent 1" w:uiPriority="49"/>
+    <w:lsdException w:name="List Table 5 Dark Accent 1" w:uiPriority="50"/>
+    <w:lsdException w:name="List Table 6 Colorful Accent 1" w:uiPriority="51"/>
+    <w:lsdException w:name="List Table 7 Colorful Accent 1" w:uiPriority="52"/>
+    <w:lsdException w:name="List Table 1 Light Accent 2" w:uiPriority="46"/>
+    <w:lsdException w:name="List Table 2 Accent 2" w:uiPriority="47"/>
+    <w:lsdException w:name="List Table 3 Accent 2" w:uiPriority="48"/>
+    <w:lsdException w:name="List Table 4 Accent 2" w:uiPriority="49"/>
+    <w:lsdException w:name="List Table 5 Dark Accent 2" w:uiPriority="50"/>
+    <w:lsdException w:name="List Table 6 Colorful Accent 2" w:uiPriority="51"/>
+    <w:lsdException w:name="List Table 7 Colorful Accent 2" w:uiPriority="52"/>
+    <w:lsdException w:name="List Table 1 Light Accent 3" w:uiPriority="46"/>
+    <w:lsdException w:name="List Table 2 Accent 3" w:uiPriority="47"/>
+    <w:lsdException w:name="List Table 3 Accent 3" w:uiPriority="48"/>
+    <w:lsdException w:name="List Table 4 Accent 3" w:uiPriority="49"/>
+    <w:lsdException w:name="List Table 5 Dark Accent 3" w:uiPriority="50"/>
+    <w:lsdException w:name="List Table 6 Colorful Accent 3" w:uiPriority="51"/>
+    <w:lsdException w:name="List Table 7 Colorful Accent 3" w:uiPriority="52"/>
+    <w:lsdException w:name="List Table 1 Light Accent 4" w:uiPriority="46"/>
+    <w:lsdException w:name="List Table 2 Accent 4" w:uiPriority="47"/>
+    <w:lsdException w:name="List Table 3 Accent 4" w:uiPriority="48"/>
+    <w:lsdException w:name="List Table 4 Accent 4" w:uiPriority="49"/>
+    <w:lsdException w:name="List Table 5 Dark Accent 4" w:uiPriority="50"/>
+    <w:lsdException w:name="List Table 6 Colorful Accent 4" w:uiPriority="51"/>
+    <w:lsdException w:name="List Table 7 Colorful Accent 4" w:uiPriority="52"/>
+    <w:lsdException w:name="List Table 1 Light Accent 5" w:uiPriority="46"/>
+    <w:lsdException w:name="List Table 2 Accent 5" w:uiPriority="47"/>
+    <w:lsdException w:name="List Table 3 Accent 5" w:uiPriority="48"/>
+    <w:lsdException w:name="List Table 4 Accent 5" w:uiPriority="49"/>
+    <w:lsdException w:name="List Table 5 Dark Accent 5" w:uiPriority="50"/>
+    <w:lsdException w:name="List Table 6 Colorful Accent 5" w:uiPriority="51"/>
+    <w:lsdException w:name="List Table 7 Colorful Accent 5" w:uiPriority="52"/>
+    <w:lsdException w:name="List Table 1 Light Accent 6" w:uiPriority="46"/>
+    <w:lsdException w:name="List Table 2 Accent 6" w:uiPriority="47"/>
+    <w:lsdException w:name="List Table 3 Accent 6" w:uiPriority="48"/>
+    <w:lsdException w:name="List Table 4 Accent 6" w:uiPriority="49"/>
+    <w:lsdException w:name="List Table 5 Dark Accent 6" w:uiPriority="50"/>
+    <w:lsdException w:name="List Table 6 Colorful Accent 6" w:uiPriority="51"/>
+    <w:lsdException w:name="List Table 7 Colorful Accent 6" w:uiPriority="52"/>
+    <w:lsdException w:name="Mention" w:semiHidden="1" w:unhideWhenUsed="1"/>
+    <w:lsdException w:name="Smart Hyperlink" w:semiHidden="1" w:unhideWhenUsed="1"/>
+    <w:lsdException w:name="Hashtag" w:semiHidden="1" w:unhideWhenUsed="1"/>
+    <w:lsdException w:name="Unresolved Mention" w:semiHidden="1" w:unhideWhenUsed="1"/>
+    <w:lsdException w:name="Smart Link" w:semiHidden="1" w:unhideWhenUsed="1"/>
   </w:latentStyles>
   <w:style w:type="paragraph" w:default="1" w:styleId="Normal">
     <w:name w:val="Normal"/>
@@ -2462,8 +3122,11 @@
       <w:widowControl w:val="0"/>
       <w:spacing w:line="240" w:lineRule="atLeast"/>
     </w:pPr>
-  </w:style>
-  <w:style w:type="paragraph" w:styleId="Heading1">
+    <w:rPr>
+      <w:lang w:val="en-US" w:eastAsia="en-US"/>
+    </w:rPr>
+  </w:style>
+  <w:style w:type="paragraph" w:styleId="Titlu1">
     <w:name w:val="heading 1"/>
     <w:basedOn w:val="Normal"/>
     <w:next w:val="Normal"/>
@@ -2484,9 +3147,9 @@
       <w:sz w:val="24"/>
     </w:rPr>
   </w:style>
-  <w:style w:type="paragraph" w:styleId="Heading2">
+  <w:style w:type="paragraph" w:styleId="Titlu2">
     <w:name w:val="heading 2"/>
-    <w:basedOn w:val="Heading1"/>
+    <w:basedOn w:val="Titlu1"/>
     <w:next w:val="Normal"/>
     <w:qFormat/>
     <w:rsid w:val="00C35D85"/>
@@ -2500,9 +3163,9 @@
       <w:sz w:val="20"/>
     </w:rPr>
   </w:style>
-  <w:style w:type="paragraph" w:styleId="Heading3">
+  <w:style w:type="paragraph" w:styleId="Titlu3">
     <w:name w:val="heading 3"/>
-    <w:basedOn w:val="Heading1"/>
+    <w:basedOn w:val="Titlu1"/>
     <w:next w:val="Normal"/>
     <w:qFormat/>
     <w:rsid w:val="00C35D85"/>
@@ -2518,9 +3181,9 @@
       <w:sz w:val="20"/>
     </w:rPr>
   </w:style>
-  <w:style w:type="paragraph" w:styleId="Heading4">
+  <w:style w:type="paragraph" w:styleId="Titlu4">
     <w:name w:val="heading 4"/>
-    <w:basedOn w:val="Heading1"/>
+    <w:basedOn w:val="Titlu1"/>
     <w:next w:val="Normal"/>
     <w:qFormat/>
     <w:rsid w:val="00C35D85"/>
@@ -2535,7 +3198,7 @@
       <w:sz w:val="20"/>
     </w:rPr>
   </w:style>
-  <w:style w:type="paragraph" w:styleId="Heading5">
+  <w:style w:type="paragraph" w:styleId="Titlu5">
     <w:name w:val="heading 5"/>
     <w:basedOn w:val="Normal"/>
     <w:next w:val="Normal"/>
@@ -2554,7 +3217,7 @@
       <w:sz w:val="22"/>
     </w:rPr>
   </w:style>
-  <w:style w:type="paragraph" w:styleId="Heading6">
+  <w:style w:type="paragraph" w:styleId="Titlu6">
     <w:name w:val="heading 6"/>
     <w:basedOn w:val="Normal"/>
     <w:next w:val="Normal"/>
@@ -2574,7 +3237,7 @@
       <w:sz w:val="22"/>
     </w:rPr>
   </w:style>
-  <w:style w:type="paragraph" w:styleId="Heading7">
+  <w:style w:type="paragraph" w:styleId="Titlu7">
     <w:name w:val="heading 7"/>
     <w:basedOn w:val="Normal"/>
     <w:next w:val="Normal"/>
@@ -2590,7 +3253,7 @@
       <w:outlineLvl w:val="6"/>
     </w:pPr>
   </w:style>
-  <w:style w:type="paragraph" w:styleId="Heading8">
+  <w:style w:type="paragraph" w:styleId="Titlu8">
     <w:name w:val="heading 8"/>
     <w:basedOn w:val="Normal"/>
     <w:next w:val="Normal"/>
@@ -2609,7 +3272,7 @@
       <w:i/>
     </w:rPr>
   </w:style>
-  <w:style w:type="paragraph" w:styleId="Heading9">
+  <w:style w:type="paragraph" w:styleId="Titlu9">
     <w:name w:val="heading 9"/>
     <w:basedOn w:val="Normal"/>
     <w:next w:val="Normal"/>
@@ -2630,18 +3293,17 @@
       <w:sz w:val="18"/>
     </w:rPr>
   </w:style>
-  <w:style w:type="character" w:default="1" w:styleId="DefaultParagraphFont">
+  <w:style w:type="character" w:default="1" w:styleId="Fontdeparagrafimplicit">
     <w:name w:val="Default Paragraph Font"/>
     <w:uiPriority w:val="1"/>
     <w:semiHidden/>
     <w:unhideWhenUsed/>
   </w:style>
-  <w:style w:type="table" w:default="1" w:styleId="TableNormal">
+  <w:style w:type="table" w:default="1" w:styleId="TabelNormal">
     <w:name w:val="Normal Table"/>
     <w:uiPriority w:val="99"/>
     <w:semiHidden/>
     <w:unhideWhenUsed/>
-    <w:qFormat/>
     <w:tblPr>
       <w:tblInd w:w="0" w:type="dxa"/>
       <w:tblCellMar>
@@ -2652,7 +3314,7 @@
       </w:tblCellMar>
     </w:tblPr>
   </w:style>
-  <w:style w:type="numbering" w:default="1" w:styleId="NoList">
+  <w:style w:type="numbering" w:default="1" w:styleId="FrListare">
     <w:name w:val="No List"/>
     <w:uiPriority w:val="99"/>
     <w:semiHidden/>
@@ -2672,7 +3334,7 @@
       <w:lang w:val="en-AU"/>
     </w:rPr>
   </w:style>
-  <w:style w:type="paragraph" w:styleId="Title">
+  <w:style w:type="paragraph" w:styleId="Titlu">
     <w:name w:val="Title"/>
     <w:basedOn w:val="Normal"/>
     <w:next w:val="Normal"/>
@@ -2688,7 +3350,7 @@
       <w:sz w:val="36"/>
     </w:rPr>
   </w:style>
-  <w:style w:type="paragraph" w:styleId="Subtitle">
+  <w:style w:type="paragraph" w:styleId="Subtitlu">
     <w:name w:val="Subtitle"/>
     <w:basedOn w:val="Normal"/>
     <w:qFormat/>
@@ -2704,7 +3366,7 @@
       <w:lang w:val="en-AU"/>
     </w:rPr>
   </w:style>
-  <w:style w:type="paragraph" w:styleId="NormalIndent">
+  <w:style w:type="paragraph" w:styleId="Indentnormal">
     <w:name w:val="Normal Indent"/>
     <w:basedOn w:val="Normal"/>
     <w:rsid w:val="00C35D85"/>
@@ -2712,7 +3374,7 @@
       <w:ind w:left="900" w:hanging="900"/>
     </w:pPr>
   </w:style>
-  <w:style w:type="paragraph" w:styleId="TOC1">
+  <w:style w:type="paragraph" w:styleId="Cuprins1">
     <w:name w:val="toc 1"/>
     <w:basedOn w:val="Normal"/>
     <w:next w:val="Normal"/>
@@ -2726,7 +3388,7 @@
       <w:ind w:right="720"/>
     </w:pPr>
   </w:style>
-  <w:style w:type="paragraph" w:styleId="TOC2">
+  <w:style w:type="paragraph" w:styleId="Cuprins2">
     <w:name w:val="toc 2"/>
     <w:basedOn w:val="Normal"/>
     <w:next w:val="Normal"/>
@@ -2739,7 +3401,7 @@
       <w:ind w:left="432" w:right="720"/>
     </w:pPr>
   </w:style>
-  <w:style w:type="paragraph" w:styleId="TOC3">
+  <w:style w:type="paragraph" w:styleId="Cuprins3">
     <w:name w:val="toc 3"/>
     <w:basedOn w:val="Normal"/>
     <w:next w:val="Normal"/>
@@ -2753,7 +3415,7 @@
       <w:ind w:left="864"/>
     </w:pPr>
   </w:style>
-  <w:style w:type="paragraph" w:styleId="Header">
+  <w:style w:type="paragraph" w:styleId="Antet">
     <w:name w:val="header"/>
     <w:basedOn w:val="Normal"/>
     <w:rsid w:val="00C35D85"/>
@@ -2764,7 +3426,7 @@
       </w:tabs>
     </w:pPr>
   </w:style>
-  <w:style w:type="paragraph" w:styleId="Footer">
+  <w:style w:type="paragraph" w:styleId="Subsol">
     <w:name w:val="footer"/>
     <w:basedOn w:val="Normal"/>
     <w:rsid w:val="00C35D85"/>
@@ -2775,9 +3437,9 @@
       </w:tabs>
     </w:pPr>
   </w:style>
-  <w:style w:type="character" w:styleId="PageNumber">
+  <w:style w:type="character" w:styleId="Numrdepagin">
     <w:name w:val="page number"/>
-    <w:basedOn w:val="DefaultParagraphFont"/>
+    <w:basedOn w:val="Fontdeparagrafimplicit"/>
     <w:rsid w:val="00C35D85"/>
   </w:style>
   <w:style w:type="paragraph" w:customStyle="1" w:styleId="Bullet2">
@@ -2809,7 +3471,7 @@
       <w:spacing w:after="120"/>
     </w:pPr>
   </w:style>
-  <w:style w:type="paragraph" w:styleId="BodyText">
+  <w:style w:type="paragraph" w:styleId="Corptext">
     <w:name w:val="Body Text"/>
     <w:basedOn w:val="Normal"/>
     <w:rsid w:val="00C35D85"/>
@@ -2837,9 +3499,8 @@
       <w:ind w:left="720" w:hanging="432"/>
     </w:pPr>
   </w:style>
-  <w:style w:type="character" w:styleId="FootnoteReference">
+  <w:style w:type="character" w:styleId="Referinnotdesubsol">
     <w:name w:val="footnote reference"/>
-    <w:basedOn w:val="DefaultParagraphFont"/>
     <w:semiHidden/>
     <w:rsid w:val="00C35D85"/>
     <w:rPr>
@@ -2847,7 +3508,7 @@
       <w:vertAlign w:val="superscript"/>
     </w:rPr>
   </w:style>
-  <w:style w:type="paragraph" w:styleId="FootnoteText">
+  <w:style w:type="paragraph" w:styleId="Textnotdesubsol">
     <w:name w:val="footnote text"/>
     <w:basedOn w:val="Normal"/>
     <w:semiHidden/>
@@ -2866,7 +3527,7 @@
       <w:sz w:val="16"/>
     </w:rPr>
   </w:style>
-  <w:style w:type="paragraph" w:styleId="DocumentMap">
+  <w:style w:type="paragraph" w:styleId="Plandocument">
     <w:name w:val="Document Map"/>
     <w:basedOn w:val="Normal"/>
     <w:semiHidden/>
@@ -2888,7 +3549,7 @@
       <w:jc w:val="both"/>
     </w:pPr>
   </w:style>
-  <w:style w:type="paragraph" w:styleId="TOC4">
+  <w:style w:type="paragraph" w:styleId="Cuprins4">
     <w:name w:val="toc 4"/>
     <w:basedOn w:val="Normal"/>
     <w:next w:val="Normal"/>
@@ -2898,7 +3559,7 @@
       <w:ind w:left="600"/>
     </w:pPr>
   </w:style>
-  <w:style w:type="paragraph" w:styleId="TOC5">
+  <w:style w:type="paragraph" w:styleId="Cuprins5">
     <w:name w:val="toc 5"/>
     <w:basedOn w:val="Normal"/>
     <w:next w:val="Normal"/>
@@ -2908,7 +3569,7 @@
       <w:ind w:left="800"/>
     </w:pPr>
   </w:style>
-  <w:style w:type="paragraph" w:styleId="TOC6">
+  <w:style w:type="paragraph" w:styleId="Cuprins6">
     <w:name w:val="toc 6"/>
     <w:basedOn w:val="Normal"/>
     <w:next w:val="Normal"/>
@@ -2918,7 +3579,7 @@
       <w:ind w:left="1000"/>
     </w:pPr>
   </w:style>
-  <w:style w:type="paragraph" w:styleId="TOC7">
+  <w:style w:type="paragraph" w:styleId="Cuprins7">
     <w:name w:val="toc 7"/>
     <w:basedOn w:val="Normal"/>
     <w:next w:val="Normal"/>
@@ -2928,7 +3589,7 @@
       <w:ind w:left="1200"/>
     </w:pPr>
   </w:style>
-  <w:style w:type="paragraph" w:styleId="TOC8">
+  <w:style w:type="paragraph" w:styleId="Cuprins8">
     <w:name w:val="toc 8"/>
     <w:basedOn w:val="Normal"/>
     <w:next w:val="Normal"/>
@@ -2938,7 +3599,7 @@
       <w:ind w:left="1400"/>
     </w:pPr>
   </w:style>
-  <w:style w:type="paragraph" w:styleId="TOC9">
+  <w:style w:type="paragraph" w:styleId="Cuprins9">
     <w:name w:val="toc 9"/>
     <w:basedOn w:val="Normal"/>
     <w:next w:val="Normal"/>
@@ -2963,7 +3624,7 @@
       <w:sz w:val="32"/>
     </w:rPr>
   </w:style>
-  <w:style w:type="paragraph" w:styleId="BodyText2">
+  <w:style w:type="paragraph" w:styleId="Corptext2">
     <w:name w:val="Body Text 2"/>
     <w:basedOn w:val="Normal"/>
     <w:rsid w:val="00C35D85"/>
@@ -2972,7 +3633,7 @@
       <w:color w:val="0000FF"/>
     </w:rPr>
   </w:style>
-  <w:style w:type="paragraph" w:styleId="BodyTextIndent">
+  <w:style w:type="paragraph" w:styleId="Indentcorptext">
     <w:name w:val="Body Text Indent"/>
     <w:basedOn w:val="Normal"/>
     <w:rsid w:val="00C35D85"/>
@@ -3018,24 +3679,24 @@
   <w:style w:type="paragraph" w:customStyle="1" w:styleId="InfoBlue">
     <w:name w:val="InfoBlue"/>
     <w:basedOn w:val="Normal"/>
-    <w:next w:val="BodyText"/>
+    <w:next w:val="Corptext"/>
     <w:autoRedefine/>
-    <w:rsid w:val="00F669DB"/>
+    <w:rsid w:val="00345DD6"/>
     <w:pPr>
       <w:tabs>
         <w:tab w:val="left" w:pos="540"/>
         <w:tab w:val="left" w:pos="1260"/>
       </w:tabs>
       <w:spacing w:after="120"/>
+      <w:ind w:firstLine="720"/>
+      <w:jc w:val="both"/>
     </w:pPr>
     <w:rPr>
-      <w:i/>
-      <w:color w:val="C0504D"/>
+      <w:iCs/>
     </w:rPr>
   </w:style>
   <w:style w:type="character" w:styleId="Hyperlink">
     <w:name w:val="Hyperlink"/>
-    <w:basedOn w:val="DefaultParagraphFont"/>
     <w:rsid w:val="00C35D85"/>
     <w:rPr>
       <w:color w:val="0000FF"/>
@@ -3055,10 +3716,10 @@
       <w:szCs w:val="24"/>
     </w:rPr>
   </w:style>
-  <w:style w:type="paragraph" w:styleId="BalloonText">
+  <w:style w:type="paragraph" w:styleId="TextnBalon">
     <w:name w:val="Balloon Text"/>
     <w:basedOn w:val="Normal"/>
-    <w:link w:val="BalloonTextChar"/>
+    <w:link w:val="TextnBalonCaracter"/>
     <w:uiPriority w:val="99"/>
     <w:semiHidden/>
     <w:unhideWhenUsed/>
@@ -3072,10 +3733,9 @@
       <w:szCs w:val="16"/>
     </w:rPr>
   </w:style>
-  <w:style w:type="character" w:customStyle="1" w:styleId="BalloonTextChar">
-    <w:name w:val="Balloon Text Char"/>
-    <w:basedOn w:val="DefaultParagraphFont"/>
-    <w:link w:val="BalloonText"/>
+  <w:style w:type="character" w:customStyle="1" w:styleId="TextnBalonCaracter">
+    <w:name w:val="Text în Balon Caracter"/>
+    <w:link w:val="TextnBalon"/>
     <w:uiPriority w:val="99"/>
     <w:semiHidden/>
     <w:rsid w:val="009B5BF2"/>

</xml_diff>